<commit_message>
Input folder contain datasets and its included in gitignore file as size is in GBs
</commit_message>
<xml_diff>
--- a/Proposal.docx
+++ b/Proposal.docx
@@ -467,347 +467,505 @@
         <w:outlineLvl w:val="0"/>
         <w:rPr>
           <w:rFonts w:ascii="Arial" w:eastAsia="Times New Roman" w:hAnsi="Arial" w:cs="Arial"/>
-          <w:b/>
-          <w:i/>
-          <w:kern w:val="36"/>
-          <w:sz w:val="36"/>
-          <w:szCs w:val="36"/>
-        </w:rPr>
-      </w:pPr>
-    </w:p>
-    <w:p>
-      <w:pPr>
-        <w:shd w:val="clear" w:color="auto" w:fill="FFFFFF"/>
-        <w:spacing w:after="120" w:line="240" w:lineRule="auto"/>
-        <w:textAlignment w:val="baseline"/>
-        <w:outlineLvl w:val="0"/>
-        <w:rPr>
-          <w:rFonts w:ascii="Arial" w:eastAsia="Times New Roman" w:hAnsi="Arial" w:cs="Arial"/>
-          <w:b/>
-          <w:i/>
-          <w:kern w:val="36"/>
-          <w:sz w:val="36"/>
-          <w:szCs w:val="36"/>
-        </w:rPr>
-      </w:pPr>
-    </w:p>
-    <w:p>
-      <w:pPr>
-        <w:shd w:val="clear" w:color="auto" w:fill="FFFFFF"/>
-        <w:spacing w:after="120" w:line="240" w:lineRule="auto"/>
-        <w:textAlignment w:val="baseline"/>
-        <w:outlineLvl w:val="0"/>
-        <w:rPr>
-          <w:rFonts w:ascii="Arial" w:eastAsia="Times New Roman" w:hAnsi="Arial" w:cs="Arial"/>
-          <w:b/>
-          <w:i/>
-          <w:kern w:val="36"/>
-          <w:sz w:val="36"/>
-          <w:szCs w:val="36"/>
-        </w:rPr>
-      </w:pPr>
-    </w:p>
-    <w:p>
-      <w:pPr>
-        <w:shd w:val="clear" w:color="auto" w:fill="FFFFFF"/>
-        <w:spacing w:after="120" w:line="240" w:lineRule="auto"/>
-        <w:textAlignment w:val="baseline"/>
-        <w:outlineLvl w:val="0"/>
-        <w:rPr>
-          <w:rFonts w:ascii="Arial" w:eastAsia="Times New Roman" w:hAnsi="Arial" w:cs="Arial"/>
-          <w:b/>
-          <w:i/>
-          <w:kern w:val="36"/>
-          <w:sz w:val="36"/>
-          <w:szCs w:val="36"/>
-        </w:rPr>
-      </w:pPr>
-    </w:p>
-    <w:p>
-      <w:pPr>
-        <w:shd w:val="clear" w:color="auto" w:fill="FFFFFF"/>
-        <w:spacing w:after="120" w:line="240" w:lineRule="auto"/>
-        <w:textAlignment w:val="baseline"/>
-        <w:outlineLvl w:val="0"/>
-        <w:rPr>
-          <w:rFonts w:ascii="Arial" w:eastAsia="Times New Roman" w:hAnsi="Arial" w:cs="Arial"/>
-          <w:b/>
-          <w:i/>
-          <w:kern w:val="36"/>
-          <w:sz w:val="36"/>
-          <w:szCs w:val="36"/>
-        </w:rPr>
-      </w:pPr>
-    </w:p>
-    <w:p>
-      <w:pPr>
-        <w:shd w:val="clear" w:color="auto" w:fill="FFFFFF"/>
-        <w:spacing w:after="120" w:line="240" w:lineRule="auto"/>
-        <w:textAlignment w:val="baseline"/>
-        <w:outlineLvl w:val="0"/>
-        <w:rPr>
-          <w:rFonts w:ascii="Arial" w:eastAsia="Times New Roman" w:hAnsi="Arial" w:cs="Arial"/>
-          <w:b/>
-          <w:i/>
-          <w:kern w:val="36"/>
-          <w:sz w:val="36"/>
-          <w:szCs w:val="36"/>
-        </w:rPr>
-      </w:pPr>
-    </w:p>
-    <w:p>
-      <w:pPr>
-        <w:shd w:val="clear" w:color="auto" w:fill="FFFFFF"/>
-        <w:spacing w:after="120" w:line="240" w:lineRule="auto"/>
-        <w:textAlignment w:val="baseline"/>
-        <w:outlineLvl w:val="0"/>
-        <w:rPr>
-          <w:rFonts w:ascii="Arial" w:eastAsia="Times New Roman" w:hAnsi="Arial" w:cs="Arial"/>
-          <w:b/>
-          <w:i/>
-          <w:kern w:val="36"/>
-          <w:sz w:val="36"/>
-          <w:szCs w:val="36"/>
-        </w:rPr>
-      </w:pPr>
-    </w:p>
-    <w:p>
-      <w:pPr>
-        <w:shd w:val="clear" w:color="auto" w:fill="FFFFFF"/>
-        <w:spacing w:after="120" w:line="240" w:lineRule="auto"/>
-        <w:textAlignment w:val="baseline"/>
-        <w:outlineLvl w:val="0"/>
-        <w:rPr>
-          <w:rFonts w:ascii="Arial" w:eastAsia="Times New Roman" w:hAnsi="Arial" w:cs="Arial"/>
-          <w:b/>
-          <w:i/>
-          <w:kern w:val="36"/>
-          <w:sz w:val="36"/>
-          <w:szCs w:val="36"/>
-        </w:rPr>
-      </w:pPr>
-    </w:p>
-    <w:p>
-      <w:pPr>
-        <w:shd w:val="clear" w:color="auto" w:fill="FFFFFF"/>
-        <w:spacing w:after="120" w:line="240" w:lineRule="auto"/>
-        <w:textAlignment w:val="baseline"/>
-        <w:outlineLvl w:val="0"/>
-        <w:rPr>
-          <w:rFonts w:ascii="Arial" w:eastAsia="Times New Roman" w:hAnsi="Arial" w:cs="Arial"/>
-          <w:b/>
-          <w:i/>
-          <w:kern w:val="36"/>
-          <w:sz w:val="36"/>
-          <w:szCs w:val="36"/>
-        </w:rPr>
-      </w:pPr>
-    </w:p>
-    <w:p>
-      <w:pPr>
-        <w:shd w:val="clear" w:color="auto" w:fill="FFFFFF"/>
-        <w:spacing w:after="120" w:line="240" w:lineRule="auto"/>
-        <w:textAlignment w:val="baseline"/>
-        <w:outlineLvl w:val="0"/>
-        <w:rPr>
-          <w:rFonts w:ascii="Arial" w:eastAsia="Times New Roman" w:hAnsi="Arial" w:cs="Arial"/>
-          <w:b/>
-          <w:i/>
-          <w:kern w:val="36"/>
-          <w:sz w:val="36"/>
-          <w:szCs w:val="36"/>
-        </w:rPr>
-      </w:pPr>
-    </w:p>
-    <w:p>
-      <w:pPr>
-        <w:shd w:val="clear" w:color="auto" w:fill="FFFFFF"/>
-        <w:spacing w:after="120" w:line="240" w:lineRule="auto"/>
-        <w:textAlignment w:val="baseline"/>
-        <w:outlineLvl w:val="0"/>
-        <w:rPr>
-          <w:rFonts w:ascii="Arial" w:eastAsia="Times New Roman" w:hAnsi="Arial" w:cs="Arial"/>
-          <w:b/>
-          <w:i/>
-          <w:kern w:val="36"/>
-          <w:sz w:val="36"/>
-          <w:szCs w:val="36"/>
-        </w:rPr>
-      </w:pPr>
-    </w:p>
-    <w:p>
-      <w:pPr>
-        <w:shd w:val="clear" w:color="auto" w:fill="FFFFFF"/>
-        <w:spacing w:after="120" w:line="240" w:lineRule="auto"/>
-        <w:textAlignment w:val="baseline"/>
-        <w:outlineLvl w:val="0"/>
-        <w:rPr>
-          <w:rFonts w:ascii="Arial" w:eastAsia="Times New Roman" w:hAnsi="Arial" w:cs="Arial"/>
-          <w:b/>
-          <w:i/>
-          <w:kern w:val="36"/>
-          <w:sz w:val="36"/>
-          <w:szCs w:val="36"/>
-        </w:rPr>
-      </w:pPr>
-    </w:p>
-    <w:p>
-      <w:pPr>
-        <w:shd w:val="clear" w:color="auto" w:fill="FFFFFF"/>
-        <w:spacing w:after="120" w:line="240" w:lineRule="auto"/>
-        <w:textAlignment w:val="baseline"/>
-        <w:outlineLvl w:val="0"/>
-        <w:rPr>
-          <w:rFonts w:ascii="Arial" w:eastAsia="Times New Roman" w:hAnsi="Arial" w:cs="Arial"/>
-          <w:b/>
-          <w:i/>
-          <w:kern w:val="36"/>
-          <w:sz w:val="36"/>
-          <w:szCs w:val="36"/>
-        </w:rPr>
-      </w:pPr>
-    </w:p>
-    <w:p>
-      <w:pPr>
-        <w:shd w:val="clear" w:color="auto" w:fill="FFFFFF"/>
-        <w:spacing w:after="120" w:line="240" w:lineRule="auto"/>
-        <w:textAlignment w:val="baseline"/>
-        <w:outlineLvl w:val="0"/>
-        <w:rPr>
-          <w:rFonts w:ascii="Arial" w:eastAsia="Times New Roman" w:hAnsi="Arial" w:cs="Arial"/>
-          <w:b/>
-          <w:i/>
-          <w:kern w:val="36"/>
-          <w:sz w:val="36"/>
-          <w:szCs w:val="36"/>
-        </w:rPr>
-      </w:pPr>
-    </w:p>
-    <w:p>
-      <w:pPr>
-        <w:shd w:val="clear" w:color="auto" w:fill="FFFFFF"/>
-        <w:spacing w:after="120" w:line="240" w:lineRule="auto"/>
-        <w:textAlignment w:val="baseline"/>
-        <w:outlineLvl w:val="0"/>
-        <w:rPr>
-          <w:rFonts w:ascii="Arial" w:eastAsia="Times New Roman" w:hAnsi="Arial" w:cs="Arial"/>
-          <w:b/>
-          <w:i/>
-          <w:kern w:val="36"/>
-          <w:sz w:val="36"/>
-          <w:szCs w:val="36"/>
-        </w:rPr>
-      </w:pPr>
-    </w:p>
-    <w:p>
-      <w:pPr>
-        <w:shd w:val="clear" w:color="auto" w:fill="FFFFFF"/>
-        <w:spacing w:after="120" w:line="240" w:lineRule="auto"/>
-        <w:textAlignment w:val="baseline"/>
-        <w:outlineLvl w:val="0"/>
-        <w:rPr>
-          <w:rFonts w:ascii="Arial" w:eastAsia="Times New Roman" w:hAnsi="Arial" w:cs="Arial"/>
-          <w:b/>
-          <w:i/>
-          <w:kern w:val="36"/>
-          <w:sz w:val="36"/>
-          <w:szCs w:val="36"/>
-        </w:rPr>
-      </w:pPr>
-    </w:p>
-    <w:p>
-      <w:pPr>
-        <w:shd w:val="clear" w:color="auto" w:fill="FFFFFF"/>
-        <w:spacing w:after="120" w:line="240" w:lineRule="auto"/>
-        <w:textAlignment w:val="baseline"/>
-        <w:outlineLvl w:val="0"/>
-        <w:rPr>
-          <w:rFonts w:ascii="Arial" w:eastAsia="Times New Roman" w:hAnsi="Arial" w:cs="Arial"/>
-          <w:b/>
-          <w:i/>
-          <w:kern w:val="36"/>
-          <w:sz w:val="36"/>
-          <w:szCs w:val="36"/>
-        </w:rPr>
-      </w:pPr>
-    </w:p>
-    <w:p>
-      <w:pPr>
-        <w:shd w:val="clear" w:color="auto" w:fill="FFFFFF"/>
-        <w:spacing w:after="120" w:line="240" w:lineRule="auto"/>
-        <w:textAlignment w:val="baseline"/>
-        <w:outlineLvl w:val="0"/>
-        <w:rPr>
-          <w:rFonts w:ascii="Arial" w:eastAsia="Times New Roman" w:hAnsi="Arial" w:cs="Arial"/>
-          <w:b/>
-          <w:i/>
-          <w:kern w:val="36"/>
-          <w:sz w:val="36"/>
-          <w:szCs w:val="36"/>
-        </w:rPr>
-      </w:pPr>
-    </w:p>
-    <w:p>
-      <w:pPr>
-        <w:shd w:val="clear" w:color="auto" w:fill="FFFFFF"/>
-        <w:spacing w:after="120" w:line="240" w:lineRule="auto"/>
-        <w:textAlignment w:val="baseline"/>
-        <w:outlineLvl w:val="0"/>
-        <w:rPr>
-          <w:rFonts w:ascii="Arial" w:eastAsia="Times New Roman" w:hAnsi="Arial" w:cs="Arial"/>
-          <w:b/>
-          <w:i/>
-          <w:kern w:val="36"/>
-          <w:sz w:val="36"/>
-          <w:szCs w:val="36"/>
-        </w:rPr>
-      </w:pPr>
-    </w:p>
-    <w:p>
-      <w:pPr>
-        <w:shd w:val="clear" w:color="auto" w:fill="FFFFFF"/>
-        <w:spacing w:after="120" w:line="240" w:lineRule="auto"/>
-        <w:textAlignment w:val="baseline"/>
-        <w:outlineLvl w:val="0"/>
-        <w:rPr>
-          <w:rFonts w:ascii="Arial" w:eastAsia="Times New Roman" w:hAnsi="Arial" w:cs="Arial"/>
-          <w:b/>
-          <w:i/>
-          <w:kern w:val="36"/>
-          <w:sz w:val="36"/>
-          <w:szCs w:val="36"/>
-        </w:rPr>
-      </w:pPr>
-    </w:p>
-    <w:p>
-      <w:pPr>
-        <w:shd w:val="clear" w:color="auto" w:fill="FFFFFF"/>
-        <w:spacing w:after="120" w:line="240" w:lineRule="auto"/>
-        <w:textAlignment w:val="baseline"/>
-        <w:outlineLvl w:val="0"/>
-        <w:rPr>
-          <w:rFonts w:ascii="Arial" w:eastAsia="Times New Roman" w:hAnsi="Arial" w:cs="Arial"/>
-          <w:b/>
-          <w:i/>
-          <w:kern w:val="36"/>
-          <w:sz w:val="36"/>
-          <w:szCs w:val="36"/>
-        </w:rPr>
-      </w:pPr>
-    </w:p>
-    <w:p>
-      <w:pPr>
-        <w:shd w:val="clear" w:color="auto" w:fill="FFFFFF"/>
-        <w:spacing w:after="120" w:line="240" w:lineRule="auto"/>
-        <w:textAlignment w:val="baseline"/>
-        <w:outlineLvl w:val="0"/>
-        <w:rPr>
-          <w:rFonts w:ascii="Arial" w:eastAsia="Times New Roman" w:hAnsi="Arial" w:cs="Arial"/>
-          <w:b/>
-          <w:i/>
-          <w:kern w:val="36"/>
-          <w:sz w:val="36"/>
-          <w:szCs w:val="36"/>
+          <w:kern w:val="36"/>
+          <w:sz w:val="36"/>
+          <w:szCs w:val="36"/>
+        </w:rPr>
+      </w:pPr>
+    </w:p>
+    <w:p>
+      <w:pPr>
+        <w:shd w:val="clear" w:color="auto" w:fill="FFFFFF"/>
+        <w:spacing w:after="120" w:line="240" w:lineRule="auto"/>
+        <w:textAlignment w:val="baseline"/>
+        <w:outlineLvl w:val="0"/>
+        <w:rPr>
+          <w:rFonts w:ascii="Arial" w:eastAsia="Times New Roman" w:hAnsi="Arial" w:cs="Arial"/>
+          <w:kern w:val="36"/>
+          <w:sz w:val="32"/>
+          <w:szCs w:val="32"/>
+        </w:rPr>
+      </w:pPr>
+      <w:r>
+        <w:rPr>
+          <w:rFonts w:ascii="Arial" w:hAnsi="Arial" w:cs="Arial"/>
+          <w:sz w:val="21"/>
+          <w:szCs w:val="21"/>
+          <w:shd w:val="clear" w:color="auto" w:fill="FFFFFF"/>
+        </w:rPr>
+        <w:t>When selling used goods online, a combination of tiny, nuanced details in a product description can make a big difference in drumming up interest. Details like:</w:t>
+      </w:r>
+    </w:p>
+    <w:p>
+      <w:pPr>
+        <w:shd w:val="clear" w:color="auto" w:fill="FFFFFF"/>
+        <w:spacing w:after="120" w:line="240" w:lineRule="auto"/>
+        <w:textAlignment w:val="baseline"/>
+        <w:outlineLvl w:val="0"/>
+        <w:rPr>
+          <w:rFonts w:ascii="Arial" w:eastAsia="Times New Roman" w:hAnsi="Arial" w:cs="Arial"/>
+          <w:kern w:val="36"/>
+          <w:sz w:val="32"/>
+          <w:szCs w:val="32"/>
+        </w:rPr>
+      </w:pPr>
+    </w:p>
+    <w:p>
+      <w:pPr>
+        <w:shd w:val="clear" w:color="auto" w:fill="FFFFFF"/>
+        <w:spacing w:after="120" w:line="240" w:lineRule="auto"/>
+        <w:textAlignment w:val="baseline"/>
+        <w:outlineLvl w:val="0"/>
+        <w:rPr>
+          <w:rFonts w:ascii="Arial" w:eastAsia="Times New Roman" w:hAnsi="Arial" w:cs="Arial"/>
+          <w:kern w:val="36"/>
+          <w:sz w:val="32"/>
+          <w:szCs w:val="32"/>
+        </w:rPr>
+      </w:pPr>
+      <w:r>
+        <w:rPr>
+          <w:rFonts w:ascii="Arial" w:eastAsia="Times New Roman" w:hAnsi="Arial" w:cs="Arial"/>
+          <w:kern w:val="36"/>
+          <w:sz w:val="32"/>
+          <w:szCs w:val="32"/>
+        </w:rPr>
+        <w:pict>
+          <v:shapetype id="_x0000_t75" coordsize="21600,21600" o:spt="75" o:preferrelative="t" path="m@4@5l@4@11@9@11@9@5xe" filled="f" stroked="f">
+            <v:stroke joinstyle="miter"/>
+            <v:formulas>
+              <v:f eqn="if lineDrawn pixelLineWidth 0"/>
+              <v:f eqn="sum @0 1 0"/>
+              <v:f eqn="sum 0 0 @1"/>
+              <v:f eqn="prod @2 1 2"/>
+              <v:f eqn="prod @3 21600 pixelWidth"/>
+              <v:f eqn="prod @3 21600 pixelHeight"/>
+              <v:f eqn="sum @0 0 1"/>
+              <v:f eqn="prod @6 1 2"/>
+              <v:f eqn="prod @7 21600 pixelWidth"/>
+              <v:f eqn="sum @8 21600 0"/>
+              <v:f eqn="prod @7 21600 pixelHeight"/>
+              <v:f eqn="sum @10 21600 0"/>
+            </v:formulas>
+            <v:path o:extrusionok="f" gradientshapeok="t" o:connecttype="rect"/>
+            <o:lock v:ext="edit" aspectratio="t"/>
+          </v:shapetype>
+          <v:shape id="_x0000_i1025" type="#_x0000_t75" style="width:467.15pt;height:420.85pt">
+            <v:imagedata r:id="rId8" o:title="product_description_qualities_2"/>
+          </v:shape>
+        </w:pict>
+      </w:r>
+    </w:p>
+    <w:p>
+      <w:pPr>
+        <w:shd w:val="clear" w:color="auto" w:fill="FFFFFF"/>
+        <w:spacing w:after="120" w:line="240" w:lineRule="auto"/>
+        <w:textAlignment w:val="baseline"/>
+        <w:outlineLvl w:val="0"/>
+        <w:rPr>
+          <w:rFonts w:ascii="Arial" w:eastAsia="Times New Roman" w:hAnsi="Arial" w:cs="Arial"/>
+          <w:kern w:val="36"/>
+          <w:sz w:val="32"/>
+          <w:szCs w:val="32"/>
+        </w:rPr>
+      </w:pPr>
+    </w:p>
+    <w:p>
+      <w:pPr>
+        <w:pStyle w:val="NormalWeb"/>
+        <w:shd w:val="clear" w:color="auto" w:fill="FFFFFF"/>
+        <w:spacing w:before="158" w:beforeAutospacing="0" w:after="158" w:afterAutospacing="0"/>
+        <w:textAlignment w:val="baseline"/>
+        <w:rPr>
+          <w:rFonts w:ascii="Arial" w:hAnsi="Arial" w:cs="Arial"/>
+          <w:sz w:val="21"/>
+          <w:szCs w:val="21"/>
+        </w:rPr>
+      </w:pPr>
+      <w:r>
+        <w:rPr>
+          <w:rFonts w:ascii="Arial" w:hAnsi="Arial" w:cs="Arial"/>
+          <w:sz w:val="21"/>
+          <w:szCs w:val="21"/>
+        </w:rPr>
+        <w:t>And, even with an optimized product listing, demand for a product may simply not exist–frustrating sellers who may have over-invested in marketing.</w:t>
+      </w:r>
+    </w:p>
+    <w:p>
+      <w:pPr>
+        <w:pStyle w:val="NormalWeb"/>
+        <w:shd w:val="clear" w:color="auto" w:fill="FFFFFF"/>
+        <w:spacing w:before="0" w:beforeAutospacing="0" w:after="0" w:afterAutospacing="0"/>
+        <w:textAlignment w:val="baseline"/>
+        <w:rPr>
+          <w:rFonts w:ascii="Arial" w:hAnsi="Arial" w:cs="Arial"/>
+          <w:sz w:val="21"/>
+          <w:szCs w:val="21"/>
+        </w:rPr>
+      </w:pPr>
+      <w:hyperlink r:id="rId9" w:history="1">
+        <w:r>
+          <w:rPr>
+            <w:rStyle w:val="Hyperlink"/>
+            <w:rFonts w:ascii="Arial" w:hAnsi="Arial" w:cs="Arial"/>
+            <w:color w:val="008ABC"/>
+            <w:sz w:val="21"/>
+            <w:szCs w:val="21"/>
+            <w:bdr w:val="none" w:sz="0" w:space="0" w:color="auto" w:frame="1"/>
+          </w:rPr>
+          <w:t>Avito</w:t>
+        </w:r>
+      </w:hyperlink>
+      <w:r>
+        <w:rPr>
+          <w:rFonts w:ascii="Arial" w:hAnsi="Arial" w:cs="Arial"/>
+          <w:sz w:val="21"/>
+          <w:szCs w:val="21"/>
+        </w:rPr>
+        <w:t>, Russia’s largest classified advertisements website, is deeply familiar with this problem. Sellers on their platform sometimes feel frustrated with both too little demand (indicating something is wrong with the product or the product listing) or too much demand (indicating a hot item with a good description was underpriced).</w:t>
+      </w:r>
+    </w:p>
+    <w:p>
+      <w:pPr>
+        <w:pStyle w:val="NormalWeb"/>
+        <w:shd w:val="clear" w:color="auto" w:fill="FFFFFF"/>
+        <w:spacing w:before="158" w:beforeAutospacing="0" w:after="0" w:afterAutospacing="0"/>
+        <w:textAlignment w:val="baseline"/>
+        <w:rPr>
+          <w:rFonts w:ascii="Arial" w:hAnsi="Arial" w:cs="Arial"/>
+          <w:sz w:val="21"/>
+          <w:szCs w:val="21"/>
+        </w:rPr>
+      </w:pPr>
+      <w:r>
+        <w:rPr>
+          <w:rFonts w:ascii="Arial" w:hAnsi="Arial" w:cs="Arial"/>
+          <w:sz w:val="21"/>
+          <w:szCs w:val="21"/>
+        </w:rPr>
+        <w:lastRenderedPageBreak/>
+        <w:t>In their fourth Kaggle competition, Avito is challenging you to predict demand for an online advertisement based on its full description (title, description, images, etc.), its context (geographically where it was posted, similar ads already posted) and historical demand for similar ads in similar contexts. With this information, Avito can inform sellers on how to best optimize their listing and provide some indication of how much interest they should realistically expect to receive.</w:t>
+      </w:r>
+    </w:p>
+    <w:p>
+      <w:pPr>
+        <w:shd w:val="clear" w:color="auto" w:fill="FFFFFF"/>
+        <w:spacing w:after="120" w:line="240" w:lineRule="auto"/>
+        <w:textAlignment w:val="baseline"/>
+        <w:outlineLvl w:val="0"/>
+        <w:rPr>
+          <w:rFonts w:ascii="Arial" w:eastAsia="Times New Roman" w:hAnsi="Arial" w:cs="Arial"/>
+          <w:kern w:val="36"/>
+          <w:sz w:val="32"/>
+          <w:szCs w:val="32"/>
+        </w:rPr>
+      </w:pPr>
+    </w:p>
+    <w:p>
+      <w:pPr>
+        <w:shd w:val="clear" w:color="auto" w:fill="FFFFFF"/>
+        <w:spacing w:after="120" w:line="240" w:lineRule="auto"/>
+        <w:textAlignment w:val="baseline"/>
+        <w:outlineLvl w:val="0"/>
+        <w:rPr>
+          <w:rFonts w:ascii="Arial" w:eastAsia="Times New Roman" w:hAnsi="Arial" w:cs="Arial"/>
+          <w:kern w:val="36"/>
+          <w:sz w:val="32"/>
+          <w:szCs w:val="32"/>
+        </w:rPr>
+      </w:pPr>
+    </w:p>
+    <w:p>
+      <w:pPr>
+        <w:shd w:val="clear" w:color="auto" w:fill="FFFFFF"/>
+        <w:spacing w:after="120" w:line="240" w:lineRule="auto"/>
+        <w:textAlignment w:val="baseline"/>
+        <w:outlineLvl w:val="0"/>
+        <w:rPr>
+          <w:rFonts w:ascii="Arial" w:eastAsia="Times New Roman" w:hAnsi="Arial" w:cs="Arial"/>
+          <w:kern w:val="36"/>
+          <w:sz w:val="32"/>
+          <w:szCs w:val="32"/>
+        </w:rPr>
+      </w:pPr>
+    </w:p>
+    <w:p>
+      <w:pPr>
+        <w:shd w:val="clear" w:color="auto" w:fill="FFFFFF"/>
+        <w:spacing w:after="120" w:line="240" w:lineRule="auto"/>
+        <w:textAlignment w:val="baseline"/>
+        <w:outlineLvl w:val="0"/>
+        <w:rPr>
+          <w:rFonts w:ascii="Arial" w:eastAsia="Times New Roman" w:hAnsi="Arial" w:cs="Arial"/>
+          <w:kern w:val="36"/>
+          <w:sz w:val="32"/>
+          <w:szCs w:val="32"/>
+        </w:rPr>
+      </w:pPr>
+    </w:p>
+    <w:p>
+      <w:pPr>
+        <w:shd w:val="clear" w:color="auto" w:fill="FFFFFF"/>
+        <w:spacing w:after="120" w:line="240" w:lineRule="auto"/>
+        <w:textAlignment w:val="baseline"/>
+        <w:outlineLvl w:val="0"/>
+        <w:rPr>
+          <w:rFonts w:ascii="Arial" w:eastAsia="Times New Roman" w:hAnsi="Arial" w:cs="Arial"/>
+          <w:kern w:val="36"/>
+          <w:sz w:val="32"/>
+          <w:szCs w:val="32"/>
+        </w:rPr>
+      </w:pPr>
+    </w:p>
+    <w:p>
+      <w:pPr>
+        <w:shd w:val="clear" w:color="auto" w:fill="FFFFFF"/>
+        <w:spacing w:after="120" w:line="240" w:lineRule="auto"/>
+        <w:textAlignment w:val="baseline"/>
+        <w:outlineLvl w:val="0"/>
+        <w:rPr>
+          <w:rFonts w:ascii="Arial" w:eastAsia="Times New Roman" w:hAnsi="Arial" w:cs="Arial"/>
+          <w:kern w:val="36"/>
+          <w:sz w:val="32"/>
+          <w:szCs w:val="32"/>
+        </w:rPr>
+      </w:pPr>
+    </w:p>
+    <w:p>
+      <w:pPr>
+        <w:shd w:val="clear" w:color="auto" w:fill="FFFFFF"/>
+        <w:spacing w:after="120" w:line="240" w:lineRule="auto"/>
+        <w:textAlignment w:val="baseline"/>
+        <w:outlineLvl w:val="0"/>
+        <w:rPr>
+          <w:rFonts w:ascii="Arial" w:eastAsia="Times New Roman" w:hAnsi="Arial" w:cs="Arial"/>
+          <w:kern w:val="36"/>
+          <w:sz w:val="32"/>
+          <w:szCs w:val="32"/>
+        </w:rPr>
+      </w:pPr>
+    </w:p>
+    <w:p>
+      <w:pPr>
+        <w:shd w:val="clear" w:color="auto" w:fill="FFFFFF"/>
+        <w:spacing w:after="120" w:line="240" w:lineRule="auto"/>
+        <w:textAlignment w:val="baseline"/>
+        <w:outlineLvl w:val="0"/>
+        <w:rPr>
+          <w:rFonts w:ascii="Arial" w:eastAsia="Times New Roman" w:hAnsi="Arial" w:cs="Arial"/>
+          <w:kern w:val="36"/>
+          <w:sz w:val="32"/>
+          <w:szCs w:val="32"/>
+        </w:rPr>
+      </w:pPr>
+    </w:p>
+    <w:p>
+      <w:pPr>
+        <w:shd w:val="clear" w:color="auto" w:fill="FFFFFF"/>
+        <w:spacing w:after="120" w:line="240" w:lineRule="auto"/>
+        <w:textAlignment w:val="baseline"/>
+        <w:outlineLvl w:val="0"/>
+        <w:rPr>
+          <w:rFonts w:ascii="Arial" w:eastAsia="Times New Roman" w:hAnsi="Arial" w:cs="Arial"/>
+          <w:kern w:val="36"/>
+          <w:sz w:val="32"/>
+          <w:szCs w:val="32"/>
+        </w:rPr>
+      </w:pPr>
+    </w:p>
+    <w:p>
+      <w:pPr>
+        <w:shd w:val="clear" w:color="auto" w:fill="FFFFFF"/>
+        <w:spacing w:after="120" w:line="240" w:lineRule="auto"/>
+        <w:textAlignment w:val="baseline"/>
+        <w:outlineLvl w:val="0"/>
+        <w:rPr>
+          <w:rFonts w:ascii="Arial" w:eastAsia="Times New Roman" w:hAnsi="Arial" w:cs="Arial"/>
+          <w:kern w:val="36"/>
+          <w:sz w:val="32"/>
+          <w:szCs w:val="32"/>
+        </w:rPr>
+      </w:pPr>
+    </w:p>
+    <w:p>
+      <w:pPr>
+        <w:shd w:val="clear" w:color="auto" w:fill="FFFFFF"/>
+        <w:spacing w:after="120" w:line="240" w:lineRule="auto"/>
+        <w:textAlignment w:val="baseline"/>
+        <w:outlineLvl w:val="0"/>
+        <w:rPr>
+          <w:rFonts w:ascii="Arial" w:eastAsia="Times New Roman" w:hAnsi="Arial" w:cs="Arial"/>
+          <w:kern w:val="36"/>
+          <w:sz w:val="32"/>
+          <w:szCs w:val="32"/>
+        </w:rPr>
+      </w:pPr>
+    </w:p>
+    <w:p>
+      <w:pPr>
+        <w:shd w:val="clear" w:color="auto" w:fill="FFFFFF"/>
+        <w:spacing w:after="120" w:line="240" w:lineRule="auto"/>
+        <w:textAlignment w:val="baseline"/>
+        <w:outlineLvl w:val="0"/>
+        <w:rPr>
+          <w:rFonts w:ascii="Arial" w:eastAsia="Times New Roman" w:hAnsi="Arial" w:cs="Arial"/>
+          <w:kern w:val="36"/>
+          <w:sz w:val="32"/>
+          <w:szCs w:val="32"/>
+        </w:rPr>
+      </w:pPr>
+    </w:p>
+    <w:p>
+      <w:pPr>
+        <w:shd w:val="clear" w:color="auto" w:fill="FFFFFF"/>
+        <w:spacing w:after="120" w:line="240" w:lineRule="auto"/>
+        <w:textAlignment w:val="baseline"/>
+        <w:outlineLvl w:val="0"/>
+        <w:rPr>
+          <w:rFonts w:ascii="Arial" w:eastAsia="Times New Roman" w:hAnsi="Arial" w:cs="Arial"/>
+          <w:kern w:val="36"/>
+          <w:sz w:val="32"/>
+          <w:szCs w:val="32"/>
+        </w:rPr>
+      </w:pPr>
+    </w:p>
+    <w:p>
+      <w:pPr>
+        <w:shd w:val="clear" w:color="auto" w:fill="FFFFFF"/>
+        <w:spacing w:after="120" w:line="240" w:lineRule="auto"/>
+        <w:textAlignment w:val="baseline"/>
+        <w:outlineLvl w:val="0"/>
+        <w:rPr>
+          <w:rFonts w:ascii="Arial" w:eastAsia="Times New Roman" w:hAnsi="Arial" w:cs="Arial"/>
+          <w:kern w:val="36"/>
+          <w:sz w:val="32"/>
+          <w:szCs w:val="32"/>
+        </w:rPr>
+      </w:pPr>
+    </w:p>
+    <w:p>
+      <w:pPr>
+        <w:shd w:val="clear" w:color="auto" w:fill="FFFFFF"/>
+        <w:spacing w:after="120" w:line="240" w:lineRule="auto"/>
+        <w:textAlignment w:val="baseline"/>
+        <w:outlineLvl w:val="0"/>
+        <w:rPr>
+          <w:rFonts w:ascii="Arial" w:eastAsia="Times New Roman" w:hAnsi="Arial" w:cs="Arial"/>
+          <w:kern w:val="36"/>
+          <w:sz w:val="32"/>
+          <w:szCs w:val="32"/>
+        </w:rPr>
+      </w:pPr>
+    </w:p>
+    <w:p>
+      <w:pPr>
+        <w:shd w:val="clear" w:color="auto" w:fill="FFFFFF"/>
+        <w:spacing w:after="120" w:line="240" w:lineRule="auto"/>
+        <w:textAlignment w:val="baseline"/>
+        <w:outlineLvl w:val="0"/>
+        <w:rPr>
+          <w:rFonts w:ascii="Arial" w:eastAsia="Times New Roman" w:hAnsi="Arial" w:cs="Arial"/>
+          <w:kern w:val="36"/>
+          <w:sz w:val="32"/>
+          <w:szCs w:val="32"/>
+        </w:rPr>
+      </w:pPr>
+    </w:p>
+    <w:p>
+      <w:pPr>
+        <w:shd w:val="clear" w:color="auto" w:fill="FFFFFF"/>
+        <w:spacing w:after="120" w:line="240" w:lineRule="auto"/>
+        <w:textAlignment w:val="baseline"/>
+        <w:outlineLvl w:val="0"/>
+        <w:rPr>
+          <w:rFonts w:ascii="Arial" w:eastAsia="Times New Roman" w:hAnsi="Arial" w:cs="Arial"/>
+          <w:kern w:val="36"/>
+          <w:sz w:val="32"/>
+          <w:szCs w:val="32"/>
+        </w:rPr>
+      </w:pPr>
+    </w:p>
+    <w:p>
+      <w:pPr>
+        <w:shd w:val="clear" w:color="auto" w:fill="FFFFFF"/>
+        <w:spacing w:after="120" w:line="240" w:lineRule="auto"/>
+        <w:textAlignment w:val="baseline"/>
+        <w:outlineLvl w:val="0"/>
+        <w:rPr>
+          <w:rFonts w:ascii="Arial" w:eastAsia="Times New Roman" w:hAnsi="Arial" w:cs="Arial"/>
+          <w:kern w:val="36"/>
+          <w:sz w:val="32"/>
+          <w:szCs w:val="32"/>
+        </w:rPr>
+      </w:pPr>
+    </w:p>
+    <w:p>
+      <w:pPr>
+        <w:shd w:val="clear" w:color="auto" w:fill="FFFFFF"/>
+        <w:spacing w:after="120" w:line="240" w:lineRule="auto"/>
+        <w:textAlignment w:val="baseline"/>
+        <w:outlineLvl w:val="0"/>
+        <w:rPr>
+          <w:rFonts w:ascii="Arial" w:eastAsia="Times New Roman" w:hAnsi="Arial" w:cs="Arial"/>
+          <w:kern w:val="36"/>
+          <w:sz w:val="32"/>
+          <w:szCs w:val="32"/>
+        </w:rPr>
+      </w:pPr>
+    </w:p>
+    <w:p>
+      <w:pPr>
+        <w:shd w:val="clear" w:color="auto" w:fill="FFFFFF"/>
+        <w:spacing w:after="120" w:line="240" w:lineRule="auto"/>
+        <w:textAlignment w:val="baseline"/>
+        <w:outlineLvl w:val="0"/>
+        <w:rPr>
+          <w:rFonts w:ascii="Arial" w:eastAsia="Times New Roman" w:hAnsi="Arial" w:cs="Arial"/>
+          <w:kern w:val="36"/>
+          <w:sz w:val="32"/>
+          <w:szCs w:val="32"/>
+        </w:rPr>
+      </w:pPr>
+    </w:p>
+    <w:p>
+      <w:pPr>
+        <w:shd w:val="clear" w:color="auto" w:fill="FFFFFF"/>
+        <w:spacing w:after="120" w:line="240" w:lineRule="auto"/>
+        <w:textAlignment w:val="baseline"/>
+        <w:outlineLvl w:val="0"/>
+        <w:rPr>
+          <w:rFonts w:ascii="Arial" w:eastAsia="Times New Roman" w:hAnsi="Arial" w:cs="Arial"/>
+          <w:kern w:val="36"/>
+          <w:sz w:val="32"/>
+          <w:szCs w:val="32"/>
+        </w:rPr>
+      </w:pPr>
+    </w:p>
+    <w:p>
+      <w:pPr>
+        <w:shd w:val="clear" w:color="auto" w:fill="FFFFFF"/>
+        <w:spacing w:after="120" w:line="240" w:lineRule="auto"/>
+        <w:textAlignment w:val="baseline"/>
+        <w:outlineLvl w:val="0"/>
+        <w:rPr>
+          <w:rFonts w:ascii="Arial" w:eastAsia="Times New Roman" w:hAnsi="Arial" w:cs="Arial"/>
+          <w:kern w:val="36"/>
+          <w:sz w:val="32"/>
+          <w:szCs w:val="32"/>
+        </w:rPr>
+      </w:pPr>
+    </w:p>
+    <w:p>
+      <w:pPr>
+        <w:shd w:val="clear" w:color="auto" w:fill="FFFFFF"/>
+        <w:spacing w:after="120" w:line="240" w:lineRule="auto"/>
+        <w:textAlignment w:val="baseline"/>
+        <w:outlineLvl w:val="0"/>
+        <w:rPr>
+          <w:rFonts w:ascii="Arial" w:eastAsia="Times New Roman" w:hAnsi="Arial" w:cs="Arial"/>
+          <w:kern w:val="36"/>
+          <w:sz w:val="32"/>
+          <w:szCs w:val="32"/>
         </w:rPr>
       </w:pPr>
     </w:p>
@@ -1269,363 +1427,25 @@
         <w:outlineLvl w:val="0"/>
         <w:rPr>
           <w:rFonts w:ascii="Arial" w:eastAsia="Times New Roman" w:hAnsi="Arial" w:cs="Arial"/>
-          <w:b/>
-          <w:i/>
-          <w:kern w:val="36"/>
-          <w:sz w:val="36"/>
-          <w:szCs w:val="36"/>
-        </w:rPr>
-      </w:pPr>
-    </w:p>
-    <w:p>
-      <w:pPr>
-        <w:shd w:val="clear" w:color="auto" w:fill="FFFFFF"/>
-        <w:spacing w:after="120" w:line="240" w:lineRule="auto"/>
-        <w:textAlignment w:val="baseline"/>
-        <w:outlineLvl w:val="0"/>
-        <w:rPr>
-          <w:rFonts w:ascii="Arial" w:eastAsia="Times New Roman" w:hAnsi="Arial" w:cs="Arial"/>
-          <w:b/>
-          <w:i/>
-          <w:kern w:val="36"/>
-          <w:sz w:val="36"/>
-          <w:szCs w:val="36"/>
-        </w:rPr>
-      </w:pPr>
-    </w:p>
-    <w:p>
-      <w:pPr>
-        <w:shd w:val="clear" w:color="auto" w:fill="FFFFFF"/>
-        <w:spacing w:after="120" w:line="240" w:lineRule="auto"/>
-        <w:textAlignment w:val="baseline"/>
-        <w:outlineLvl w:val="0"/>
-        <w:rPr>
-          <w:rFonts w:ascii="Arial" w:eastAsia="Times New Roman" w:hAnsi="Arial" w:cs="Arial"/>
-          <w:b/>
-          <w:i/>
-          <w:kern w:val="36"/>
-          <w:sz w:val="36"/>
-          <w:szCs w:val="36"/>
-        </w:rPr>
-      </w:pPr>
-    </w:p>
-    <w:p>
-      <w:pPr>
-        <w:shd w:val="clear" w:color="auto" w:fill="FFFFFF"/>
-        <w:spacing w:after="120" w:line="240" w:lineRule="auto"/>
-        <w:textAlignment w:val="baseline"/>
-        <w:outlineLvl w:val="0"/>
-        <w:rPr>
-          <w:rFonts w:ascii="Arial" w:eastAsia="Times New Roman" w:hAnsi="Arial" w:cs="Arial"/>
-          <w:b/>
-          <w:i/>
-          <w:kern w:val="36"/>
-          <w:sz w:val="36"/>
-          <w:szCs w:val="36"/>
-        </w:rPr>
-      </w:pPr>
-    </w:p>
-    <w:p>
-      <w:pPr>
-        <w:shd w:val="clear" w:color="auto" w:fill="FFFFFF"/>
-        <w:spacing w:after="120" w:line="240" w:lineRule="auto"/>
-        <w:textAlignment w:val="baseline"/>
-        <w:outlineLvl w:val="0"/>
-        <w:rPr>
-          <w:rFonts w:ascii="Arial" w:eastAsia="Times New Roman" w:hAnsi="Arial" w:cs="Arial"/>
-          <w:b/>
-          <w:i/>
-          <w:kern w:val="36"/>
-          <w:sz w:val="36"/>
-          <w:szCs w:val="36"/>
-        </w:rPr>
-      </w:pPr>
-    </w:p>
-    <w:p>
-      <w:pPr>
-        <w:shd w:val="clear" w:color="auto" w:fill="FFFFFF"/>
-        <w:spacing w:after="120" w:line="240" w:lineRule="auto"/>
-        <w:textAlignment w:val="baseline"/>
-        <w:outlineLvl w:val="0"/>
-        <w:rPr>
-          <w:rFonts w:ascii="Arial" w:eastAsia="Times New Roman" w:hAnsi="Arial" w:cs="Arial"/>
-          <w:b/>
-          <w:i/>
-          <w:kern w:val="36"/>
-          <w:sz w:val="36"/>
-          <w:szCs w:val="36"/>
-        </w:rPr>
-      </w:pPr>
-    </w:p>
-    <w:p>
-      <w:pPr>
-        <w:shd w:val="clear" w:color="auto" w:fill="FFFFFF"/>
-        <w:spacing w:after="120" w:line="240" w:lineRule="auto"/>
-        <w:textAlignment w:val="baseline"/>
-        <w:outlineLvl w:val="0"/>
-        <w:rPr>
-          <w:rFonts w:ascii="Arial" w:eastAsia="Times New Roman" w:hAnsi="Arial" w:cs="Arial"/>
-          <w:b/>
-          <w:i/>
-          <w:kern w:val="36"/>
-          <w:sz w:val="36"/>
-          <w:szCs w:val="36"/>
-        </w:rPr>
-      </w:pPr>
-    </w:p>
-    <w:p>
-      <w:pPr>
-        <w:shd w:val="clear" w:color="auto" w:fill="FFFFFF"/>
-        <w:spacing w:after="120" w:line="240" w:lineRule="auto"/>
-        <w:textAlignment w:val="baseline"/>
-        <w:outlineLvl w:val="0"/>
-        <w:rPr>
-          <w:rFonts w:ascii="Arial" w:eastAsia="Times New Roman" w:hAnsi="Arial" w:cs="Arial"/>
-          <w:b/>
-          <w:i/>
-          <w:kern w:val="36"/>
-          <w:sz w:val="36"/>
-          <w:szCs w:val="36"/>
-        </w:rPr>
-      </w:pPr>
-    </w:p>
-    <w:p>
-      <w:pPr>
-        <w:shd w:val="clear" w:color="auto" w:fill="FFFFFF"/>
-        <w:spacing w:after="120" w:line="240" w:lineRule="auto"/>
-        <w:textAlignment w:val="baseline"/>
-        <w:outlineLvl w:val="0"/>
-        <w:rPr>
-          <w:rFonts w:ascii="Arial" w:eastAsia="Times New Roman" w:hAnsi="Arial" w:cs="Arial"/>
-          <w:b/>
-          <w:i/>
-          <w:kern w:val="36"/>
-          <w:sz w:val="36"/>
-          <w:szCs w:val="36"/>
-        </w:rPr>
-      </w:pPr>
-    </w:p>
-    <w:p>
-      <w:pPr>
-        <w:shd w:val="clear" w:color="auto" w:fill="FFFFFF"/>
-        <w:spacing w:after="120" w:line="240" w:lineRule="auto"/>
-        <w:textAlignment w:val="baseline"/>
-        <w:outlineLvl w:val="0"/>
-        <w:rPr>
-          <w:rFonts w:ascii="Arial" w:eastAsia="Times New Roman" w:hAnsi="Arial" w:cs="Arial"/>
-          <w:b/>
-          <w:i/>
-          <w:kern w:val="36"/>
-          <w:sz w:val="36"/>
-          <w:szCs w:val="36"/>
-        </w:rPr>
-      </w:pPr>
-    </w:p>
-    <w:p>
-      <w:pPr>
-        <w:shd w:val="clear" w:color="auto" w:fill="FFFFFF"/>
-        <w:spacing w:after="120" w:line="240" w:lineRule="auto"/>
-        <w:textAlignment w:val="baseline"/>
-        <w:outlineLvl w:val="0"/>
-        <w:rPr>
-          <w:rFonts w:ascii="Arial" w:eastAsia="Times New Roman" w:hAnsi="Arial" w:cs="Arial"/>
-          <w:b/>
-          <w:i/>
-          <w:kern w:val="36"/>
-          <w:sz w:val="36"/>
-          <w:szCs w:val="36"/>
-        </w:rPr>
-      </w:pPr>
-    </w:p>
-    <w:p>
-      <w:pPr>
-        <w:shd w:val="clear" w:color="auto" w:fill="FFFFFF"/>
-        <w:spacing w:after="120" w:line="240" w:lineRule="auto"/>
-        <w:textAlignment w:val="baseline"/>
-        <w:outlineLvl w:val="0"/>
-        <w:rPr>
-          <w:rFonts w:ascii="Arial" w:eastAsia="Times New Roman" w:hAnsi="Arial" w:cs="Arial"/>
-          <w:b/>
-          <w:i/>
-          <w:kern w:val="36"/>
-          <w:sz w:val="36"/>
-          <w:szCs w:val="36"/>
-        </w:rPr>
-      </w:pPr>
-    </w:p>
-    <w:p>
-      <w:pPr>
-        <w:shd w:val="clear" w:color="auto" w:fill="FFFFFF"/>
-        <w:spacing w:after="120" w:line="240" w:lineRule="auto"/>
-        <w:textAlignment w:val="baseline"/>
-        <w:outlineLvl w:val="0"/>
-        <w:rPr>
-          <w:rFonts w:ascii="Arial" w:eastAsia="Times New Roman" w:hAnsi="Arial" w:cs="Arial"/>
-          <w:b/>
-          <w:i/>
-          <w:kern w:val="36"/>
-          <w:sz w:val="36"/>
-          <w:szCs w:val="36"/>
-        </w:rPr>
-      </w:pPr>
-    </w:p>
-    <w:p>
-      <w:pPr>
-        <w:shd w:val="clear" w:color="auto" w:fill="FFFFFF"/>
-        <w:spacing w:after="120" w:line="240" w:lineRule="auto"/>
-        <w:textAlignment w:val="baseline"/>
-        <w:outlineLvl w:val="0"/>
-        <w:rPr>
-          <w:rFonts w:ascii="Arial" w:eastAsia="Times New Roman" w:hAnsi="Arial" w:cs="Arial"/>
-          <w:b/>
-          <w:i/>
-          <w:kern w:val="36"/>
-          <w:sz w:val="36"/>
-          <w:szCs w:val="36"/>
-        </w:rPr>
-      </w:pPr>
-    </w:p>
-    <w:p>
-      <w:pPr>
-        <w:shd w:val="clear" w:color="auto" w:fill="FFFFFF"/>
-        <w:spacing w:after="120" w:line="240" w:lineRule="auto"/>
-        <w:textAlignment w:val="baseline"/>
-        <w:outlineLvl w:val="0"/>
-        <w:rPr>
-          <w:rFonts w:ascii="Arial" w:eastAsia="Times New Roman" w:hAnsi="Arial" w:cs="Arial"/>
-          <w:b/>
-          <w:i/>
-          <w:kern w:val="36"/>
-          <w:sz w:val="36"/>
-          <w:szCs w:val="36"/>
-        </w:rPr>
-      </w:pPr>
-    </w:p>
-    <w:p>
-      <w:pPr>
-        <w:shd w:val="clear" w:color="auto" w:fill="FFFFFF"/>
-        <w:spacing w:after="120" w:line="240" w:lineRule="auto"/>
-        <w:textAlignment w:val="baseline"/>
-        <w:outlineLvl w:val="0"/>
-        <w:rPr>
-          <w:rFonts w:ascii="Arial" w:eastAsia="Times New Roman" w:hAnsi="Arial" w:cs="Arial"/>
-          <w:b/>
-          <w:i/>
-          <w:kern w:val="36"/>
-          <w:sz w:val="36"/>
-          <w:szCs w:val="36"/>
-        </w:rPr>
-      </w:pPr>
-    </w:p>
-    <w:p>
-      <w:pPr>
-        <w:shd w:val="clear" w:color="auto" w:fill="FFFFFF"/>
-        <w:spacing w:after="120" w:line="240" w:lineRule="auto"/>
-        <w:textAlignment w:val="baseline"/>
-        <w:outlineLvl w:val="0"/>
-        <w:rPr>
-          <w:rFonts w:ascii="Arial" w:eastAsia="Times New Roman" w:hAnsi="Arial" w:cs="Arial"/>
-          <w:b/>
-          <w:i/>
-          <w:kern w:val="36"/>
-          <w:sz w:val="36"/>
-          <w:szCs w:val="36"/>
-        </w:rPr>
-      </w:pPr>
-    </w:p>
-    <w:p>
-      <w:pPr>
-        <w:shd w:val="clear" w:color="auto" w:fill="FFFFFF"/>
-        <w:spacing w:after="120" w:line="240" w:lineRule="auto"/>
-        <w:textAlignment w:val="baseline"/>
-        <w:outlineLvl w:val="0"/>
-        <w:rPr>
-          <w:rFonts w:ascii="Arial" w:eastAsia="Times New Roman" w:hAnsi="Arial" w:cs="Arial"/>
-          <w:b/>
-          <w:i/>
-          <w:kern w:val="36"/>
-          <w:sz w:val="36"/>
-          <w:szCs w:val="36"/>
-        </w:rPr>
-      </w:pPr>
-    </w:p>
-    <w:p>
-      <w:pPr>
-        <w:shd w:val="clear" w:color="auto" w:fill="FFFFFF"/>
-        <w:spacing w:after="120" w:line="240" w:lineRule="auto"/>
-        <w:textAlignment w:val="baseline"/>
-        <w:outlineLvl w:val="0"/>
-        <w:rPr>
-          <w:rFonts w:ascii="Arial" w:eastAsia="Times New Roman" w:hAnsi="Arial" w:cs="Arial"/>
-          <w:b/>
-          <w:i/>
-          <w:kern w:val="36"/>
-          <w:sz w:val="36"/>
-          <w:szCs w:val="36"/>
-        </w:rPr>
-      </w:pPr>
-    </w:p>
-    <w:p>
-      <w:pPr>
-        <w:shd w:val="clear" w:color="auto" w:fill="FFFFFF"/>
-        <w:spacing w:after="120" w:line="240" w:lineRule="auto"/>
-        <w:textAlignment w:val="baseline"/>
-        <w:outlineLvl w:val="0"/>
-        <w:rPr>
-          <w:rFonts w:ascii="Arial" w:eastAsia="Times New Roman" w:hAnsi="Arial" w:cs="Arial"/>
-          <w:b/>
-          <w:i/>
-          <w:kern w:val="36"/>
-          <w:sz w:val="36"/>
-          <w:szCs w:val="36"/>
-        </w:rPr>
-      </w:pPr>
-    </w:p>
-    <w:p>
-      <w:pPr>
-        <w:shd w:val="clear" w:color="auto" w:fill="FFFFFF"/>
-        <w:spacing w:after="120" w:line="240" w:lineRule="auto"/>
-        <w:textAlignment w:val="baseline"/>
-        <w:outlineLvl w:val="0"/>
-        <w:rPr>
-          <w:rFonts w:ascii="Arial" w:eastAsia="Times New Roman" w:hAnsi="Arial" w:cs="Arial"/>
-          <w:b/>
-          <w:i/>
-          <w:kern w:val="36"/>
-          <w:sz w:val="36"/>
-          <w:szCs w:val="36"/>
-        </w:rPr>
-      </w:pPr>
-    </w:p>
-    <w:p>
-      <w:pPr>
-        <w:shd w:val="clear" w:color="auto" w:fill="FFFFFF"/>
-        <w:spacing w:after="120" w:line="240" w:lineRule="auto"/>
-        <w:textAlignment w:val="baseline"/>
-        <w:outlineLvl w:val="0"/>
-        <w:rPr>
-          <w:rFonts w:ascii="Arial" w:eastAsia="Times New Roman" w:hAnsi="Arial" w:cs="Arial"/>
-          <w:b/>
-          <w:i/>
-          <w:kern w:val="36"/>
-          <w:sz w:val="36"/>
-          <w:szCs w:val="36"/>
-        </w:rPr>
-      </w:pPr>
-    </w:p>
-    <w:p>
-      <w:pPr>
-        <w:shd w:val="clear" w:color="auto" w:fill="FFFFFF"/>
-        <w:spacing w:after="120" w:line="240" w:lineRule="auto"/>
-        <w:textAlignment w:val="baseline"/>
-        <w:outlineLvl w:val="0"/>
-        <w:rPr>
-          <w:rFonts w:ascii="Arial" w:eastAsia="Times New Roman" w:hAnsi="Arial" w:cs="Arial"/>
-          <w:b/>
-          <w:i/>
-          <w:kern w:val="36"/>
-          <w:sz w:val="36"/>
-          <w:szCs w:val="36"/>
+          <w:kern w:val="36"/>
+          <w:sz w:val="32"/>
+          <w:szCs w:val="32"/>
+        </w:rPr>
+      </w:pPr>
+      <w:bookmarkStart w:id="0" w:name="_GoBack"/>
+      <w:bookmarkEnd w:id="0"/>
+    </w:p>
+    <w:p>
+      <w:pPr>
+        <w:shd w:val="clear" w:color="auto" w:fill="FFFFFF"/>
+        <w:spacing w:after="120" w:line="240" w:lineRule="auto"/>
+        <w:textAlignment w:val="baseline"/>
+        <w:outlineLvl w:val="0"/>
+        <w:rPr>
+          <w:rFonts w:ascii="Arial" w:eastAsia="Times New Roman" w:hAnsi="Arial" w:cs="Arial"/>
+          <w:kern w:val="36"/>
+          <w:sz w:val="32"/>
+          <w:szCs w:val="32"/>
         </w:rPr>
       </w:pPr>
     </w:p>
@@ -1658,7 +1478,6 @@
           <w:sz w:val="36"/>
           <w:szCs w:val="36"/>
         </w:rPr>
-        <w:lastRenderedPageBreak/>
         <w:t>Abstract</w:t>
       </w:r>
     </w:p>
@@ -2059,8 +1878,1114 @@
           <w:sz w:val="36"/>
           <w:szCs w:val="36"/>
         </w:rPr>
-        <w:lastRenderedPageBreak/>
         <w:t>Attributes Information</w:t>
+      </w:r>
+    </w:p>
+    <w:p>
+      <w:pPr>
+        <w:shd w:val="clear" w:color="auto" w:fill="FFFFFF"/>
+        <w:spacing w:after="120" w:line="240" w:lineRule="auto"/>
+        <w:textAlignment w:val="baseline"/>
+        <w:outlineLvl w:val="0"/>
+        <w:rPr>
+          <w:rFonts w:ascii="Arial" w:eastAsia="Times New Roman" w:hAnsi="Arial" w:cs="Arial"/>
+          <w:kern w:val="36"/>
+          <w:sz w:val="32"/>
+          <w:szCs w:val="32"/>
+        </w:rPr>
+      </w:pPr>
+    </w:p>
+    <w:p>
+      <w:pPr>
+        <w:numPr>
+          <w:ilvl w:val="0"/>
+          <w:numId w:val="2"/>
+        </w:numPr>
+        <w:shd w:val="clear" w:color="auto" w:fill="FFFFFF"/>
+        <w:spacing w:after="0" w:line="240" w:lineRule="auto"/>
+        <w:ind w:left="0"/>
+        <w:textAlignment w:val="baseline"/>
+        <w:rPr>
+          <w:rFonts w:ascii="Arial" w:eastAsia="Times New Roman" w:hAnsi="Arial" w:cs="Arial"/>
+          <w:sz w:val="21"/>
+          <w:szCs w:val="21"/>
+        </w:rPr>
+      </w:pPr>
+      <w:r>
+        <w:rPr>
+          <w:rFonts w:ascii="inherit" w:eastAsia="Times New Roman" w:hAnsi="inherit" w:cs="Arial"/>
+          <w:sz w:val="21"/>
+          <w:szCs w:val="21"/>
+          <w:bdr w:val="none" w:sz="0" w:space="0" w:color="auto" w:frame="1"/>
+        </w:rPr>
+        <w:t>train.csv</w:t>
+      </w:r>
+      <w:r>
+        <w:rPr>
+          <w:rFonts w:ascii="Arial" w:eastAsia="Times New Roman" w:hAnsi="Arial" w:cs="Arial"/>
+          <w:sz w:val="21"/>
+          <w:szCs w:val="21"/>
+        </w:rPr>
+        <w:t> - Train data.</w:t>
+      </w:r>
+    </w:p>
+    <w:p>
+      <w:pPr>
+        <w:numPr>
+          <w:ilvl w:val="1"/>
+          <w:numId w:val="2"/>
+        </w:numPr>
+        <w:shd w:val="clear" w:color="auto" w:fill="FFFFFF"/>
+        <w:spacing w:after="0" w:line="240" w:lineRule="auto"/>
+        <w:ind w:left="180"/>
+        <w:textAlignment w:val="baseline"/>
+        <w:rPr>
+          <w:rFonts w:ascii="Arial" w:eastAsia="Times New Roman" w:hAnsi="Arial" w:cs="Arial"/>
+          <w:sz w:val="21"/>
+          <w:szCs w:val="21"/>
+        </w:rPr>
+      </w:pPr>
+      <w:r>
+        <w:rPr>
+          <w:rFonts w:ascii="Consolas" w:eastAsia="Times New Roman" w:hAnsi="Consolas" w:cs="Courier New"/>
+          <w:sz w:val="20"/>
+          <w:szCs w:val="20"/>
+          <w:bdr w:val="none" w:sz="0" w:space="0" w:color="auto" w:frame="1"/>
+          <w:shd w:val="clear" w:color="auto" w:fill="F4F4F4"/>
+        </w:rPr>
+        <w:t>item_id</w:t>
+      </w:r>
+      <w:r>
+        <w:rPr>
+          <w:rFonts w:ascii="Arial" w:eastAsia="Times New Roman" w:hAnsi="Arial" w:cs="Arial"/>
+          <w:sz w:val="21"/>
+          <w:szCs w:val="21"/>
+        </w:rPr>
+        <w:t> - Ad id.</w:t>
+      </w:r>
+    </w:p>
+    <w:p>
+      <w:pPr>
+        <w:numPr>
+          <w:ilvl w:val="1"/>
+          <w:numId w:val="2"/>
+        </w:numPr>
+        <w:shd w:val="clear" w:color="auto" w:fill="FFFFFF"/>
+        <w:spacing w:after="0" w:line="240" w:lineRule="auto"/>
+        <w:ind w:left="180"/>
+        <w:textAlignment w:val="baseline"/>
+        <w:rPr>
+          <w:rFonts w:ascii="Arial" w:eastAsia="Times New Roman" w:hAnsi="Arial" w:cs="Arial"/>
+          <w:sz w:val="21"/>
+          <w:szCs w:val="21"/>
+        </w:rPr>
+      </w:pPr>
+      <w:r>
+        <w:rPr>
+          <w:rFonts w:ascii="Consolas" w:eastAsia="Times New Roman" w:hAnsi="Consolas" w:cs="Courier New"/>
+          <w:sz w:val="20"/>
+          <w:szCs w:val="20"/>
+          <w:bdr w:val="none" w:sz="0" w:space="0" w:color="auto" w:frame="1"/>
+          <w:shd w:val="clear" w:color="auto" w:fill="F4F4F4"/>
+        </w:rPr>
+        <w:t>user_id</w:t>
+      </w:r>
+      <w:r>
+        <w:rPr>
+          <w:rFonts w:ascii="Arial" w:eastAsia="Times New Roman" w:hAnsi="Arial" w:cs="Arial"/>
+          <w:sz w:val="21"/>
+          <w:szCs w:val="21"/>
+        </w:rPr>
+        <w:t> - User id.</w:t>
+      </w:r>
+    </w:p>
+    <w:p>
+      <w:pPr>
+        <w:numPr>
+          <w:ilvl w:val="1"/>
+          <w:numId w:val="2"/>
+        </w:numPr>
+        <w:shd w:val="clear" w:color="auto" w:fill="FFFFFF"/>
+        <w:spacing w:after="0" w:line="240" w:lineRule="auto"/>
+        <w:ind w:left="180"/>
+        <w:textAlignment w:val="baseline"/>
+        <w:rPr>
+          <w:rFonts w:ascii="Arial" w:eastAsia="Times New Roman" w:hAnsi="Arial" w:cs="Arial"/>
+          <w:sz w:val="21"/>
+          <w:szCs w:val="21"/>
+        </w:rPr>
+      </w:pPr>
+      <w:r>
+        <w:rPr>
+          <w:rFonts w:ascii="Consolas" w:eastAsia="Times New Roman" w:hAnsi="Consolas" w:cs="Courier New"/>
+          <w:sz w:val="20"/>
+          <w:szCs w:val="20"/>
+          <w:bdr w:val="none" w:sz="0" w:space="0" w:color="auto" w:frame="1"/>
+          <w:shd w:val="clear" w:color="auto" w:fill="F4F4F4"/>
+        </w:rPr>
+        <w:t>region</w:t>
+      </w:r>
+      <w:r>
+        <w:rPr>
+          <w:rFonts w:ascii="Arial" w:eastAsia="Times New Roman" w:hAnsi="Arial" w:cs="Arial"/>
+          <w:sz w:val="21"/>
+          <w:szCs w:val="21"/>
+        </w:rPr>
+        <w:t> - Ad region.</w:t>
+      </w:r>
+    </w:p>
+    <w:p>
+      <w:pPr>
+        <w:numPr>
+          <w:ilvl w:val="1"/>
+          <w:numId w:val="2"/>
+        </w:numPr>
+        <w:shd w:val="clear" w:color="auto" w:fill="FFFFFF"/>
+        <w:spacing w:after="0" w:line="240" w:lineRule="auto"/>
+        <w:ind w:left="180"/>
+        <w:textAlignment w:val="baseline"/>
+        <w:rPr>
+          <w:rFonts w:ascii="Arial" w:eastAsia="Times New Roman" w:hAnsi="Arial" w:cs="Arial"/>
+          <w:sz w:val="21"/>
+          <w:szCs w:val="21"/>
+        </w:rPr>
+      </w:pPr>
+      <w:r>
+        <w:rPr>
+          <w:rFonts w:ascii="Consolas" w:eastAsia="Times New Roman" w:hAnsi="Consolas" w:cs="Courier New"/>
+          <w:sz w:val="20"/>
+          <w:szCs w:val="20"/>
+          <w:bdr w:val="none" w:sz="0" w:space="0" w:color="auto" w:frame="1"/>
+          <w:shd w:val="clear" w:color="auto" w:fill="F4F4F4"/>
+        </w:rPr>
+        <w:t>city</w:t>
+      </w:r>
+      <w:r>
+        <w:rPr>
+          <w:rFonts w:ascii="Arial" w:eastAsia="Times New Roman" w:hAnsi="Arial" w:cs="Arial"/>
+          <w:sz w:val="21"/>
+          <w:szCs w:val="21"/>
+        </w:rPr>
+        <w:t> - Ad city.</w:t>
+      </w:r>
+    </w:p>
+    <w:p>
+      <w:pPr>
+        <w:numPr>
+          <w:ilvl w:val="1"/>
+          <w:numId w:val="2"/>
+        </w:numPr>
+        <w:shd w:val="clear" w:color="auto" w:fill="FFFFFF"/>
+        <w:spacing w:after="0" w:line="240" w:lineRule="auto"/>
+        <w:ind w:left="180"/>
+        <w:textAlignment w:val="baseline"/>
+        <w:rPr>
+          <w:rFonts w:ascii="Arial" w:eastAsia="Times New Roman" w:hAnsi="Arial" w:cs="Arial"/>
+          <w:sz w:val="21"/>
+          <w:szCs w:val="21"/>
+        </w:rPr>
+      </w:pPr>
+      <w:r>
+        <w:rPr>
+          <w:rFonts w:ascii="Consolas" w:eastAsia="Times New Roman" w:hAnsi="Consolas" w:cs="Courier New"/>
+          <w:sz w:val="20"/>
+          <w:szCs w:val="20"/>
+          <w:bdr w:val="none" w:sz="0" w:space="0" w:color="auto" w:frame="1"/>
+          <w:shd w:val="clear" w:color="auto" w:fill="F4F4F4"/>
+        </w:rPr>
+        <w:t>parent_category_name</w:t>
+      </w:r>
+      <w:r>
+        <w:rPr>
+          <w:rFonts w:ascii="Arial" w:eastAsia="Times New Roman" w:hAnsi="Arial" w:cs="Arial"/>
+          <w:sz w:val="21"/>
+          <w:szCs w:val="21"/>
+        </w:rPr>
+        <w:t> - Top level ad category as classified by Avito's ad model.</w:t>
+      </w:r>
+    </w:p>
+    <w:p>
+      <w:pPr>
+        <w:numPr>
+          <w:ilvl w:val="1"/>
+          <w:numId w:val="2"/>
+        </w:numPr>
+        <w:shd w:val="clear" w:color="auto" w:fill="FFFFFF"/>
+        <w:spacing w:after="0" w:line="240" w:lineRule="auto"/>
+        <w:ind w:left="180"/>
+        <w:textAlignment w:val="baseline"/>
+        <w:rPr>
+          <w:rFonts w:ascii="Arial" w:eastAsia="Times New Roman" w:hAnsi="Arial" w:cs="Arial"/>
+          <w:sz w:val="21"/>
+          <w:szCs w:val="21"/>
+        </w:rPr>
+      </w:pPr>
+      <w:r>
+        <w:rPr>
+          <w:rFonts w:ascii="Consolas" w:eastAsia="Times New Roman" w:hAnsi="Consolas" w:cs="Courier New"/>
+          <w:sz w:val="20"/>
+          <w:szCs w:val="20"/>
+          <w:bdr w:val="none" w:sz="0" w:space="0" w:color="auto" w:frame="1"/>
+          <w:shd w:val="clear" w:color="auto" w:fill="F4F4F4"/>
+        </w:rPr>
+        <w:t>category_name</w:t>
+      </w:r>
+      <w:r>
+        <w:rPr>
+          <w:rFonts w:ascii="Arial" w:eastAsia="Times New Roman" w:hAnsi="Arial" w:cs="Arial"/>
+          <w:sz w:val="21"/>
+          <w:szCs w:val="21"/>
+        </w:rPr>
+        <w:t> - Fine grain ad category as classified by Avito's ad model.</w:t>
+      </w:r>
+    </w:p>
+    <w:p>
+      <w:pPr>
+        <w:numPr>
+          <w:ilvl w:val="1"/>
+          <w:numId w:val="2"/>
+        </w:numPr>
+        <w:shd w:val="clear" w:color="auto" w:fill="FFFFFF"/>
+        <w:spacing w:after="0" w:line="240" w:lineRule="auto"/>
+        <w:ind w:left="180"/>
+        <w:textAlignment w:val="baseline"/>
+        <w:rPr>
+          <w:rFonts w:ascii="Arial" w:eastAsia="Times New Roman" w:hAnsi="Arial" w:cs="Arial"/>
+          <w:sz w:val="21"/>
+          <w:szCs w:val="21"/>
+        </w:rPr>
+      </w:pPr>
+      <w:r>
+        <w:rPr>
+          <w:rFonts w:ascii="Consolas" w:eastAsia="Times New Roman" w:hAnsi="Consolas" w:cs="Courier New"/>
+          <w:sz w:val="20"/>
+          <w:szCs w:val="20"/>
+          <w:bdr w:val="none" w:sz="0" w:space="0" w:color="auto" w:frame="1"/>
+          <w:shd w:val="clear" w:color="auto" w:fill="F4F4F4"/>
+        </w:rPr>
+        <w:t>param_1</w:t>
+      </w:r>
+      <w:r>
+        <w:rPr>
+          <w:rFonts w:ascii="Arial" w:eastAsia="Times New Roman" w:hAnsi="Arial" w:cs="Arial"/>
+          <w:sz w:val="21"/>
+          <w:szCs w:val="21"/>
+        </w:rPr>
+        <w:t> - Optional parameter from Avito's ad model.</w:t>
+      </w:r>
+    </w:p>
+    <w:p>
+      <w:pPr>
+        <w:numPr>
+          <w:ilvl w:val="1"/>
+          <w:numId w:val="2"/>
+        </w:numPr>
+        <w:shd w:val="clear" w:color="auto" w:fill="FFFFFF"/>
+        <w:spacing w:after="0" w:line="240" w:lineRule="auto"/>
+        <w:ind w:left="180"/>
+        <w:textAlignment w:val="baseline"/>
+        <w:rPr>
+          <w:rFonts w:ascii="Arial" w:eastAsia="Times New Roman" w:hAnsi="Arial" w:cs="Arial"/>
+          <w:sz w:val="21"/>
+          <w:szCs w:val="21"/>
+        </w:rPr>
+      </w:pPr>
+      <w:r>
+        <w:rPr>
+          <w:rFonts w:ascii="Consolas" w:eastAsia="Times New Roman" w:hAnsi="Consolas" w:cs="Courier New"/>
+          <w:sz w:val="20"/>
+          <w:szCs w:val="20"/>
+          <w:bdr w:val="none" w:sz="0" w:space="0" w:color="auto" w:frame="1"/>
+          <w:shd w:val="clear" w:color="auto" w:fill="F4F4F4"/>
+        </w:rPr>
+        <w:t>param_2</w:t>
+      </w:r>
+      <w:r>
+        <w:rPr>
+          <w:rFonts w:ascii="Arial" w:eastAsia="Times New Roman" w:hAnsi="Arial" w:cs="Arial"/>
+          <w:sz w:val="21"/>
+          <w:szCs w:val="21"/>
+        </w:rPr>
+        <w:t> - Optional parameter from Avito's ad model.</w:t>
+      </w:r>
+    </w:p>
+    <w:p>
+      <w:pPr>
+        <w:numPr>
+          <w:ilvl w:val="1"/>
+          <w:numId w:val="2"/>
+        </w:numPr>
+        <w:shd w:val="clear" w:color="auto" w:fill="FFFFFF"/>
+        <w:spacing w:after="0" w:line="240" w:lineRule="auto"/>
+        <w:ind w:left="180"/>
+        <w:textAlignment w:val="baseline"/>
+        <w:rPr>
+          <w:rFonts w:ascii="Arial" w:eastAsia="Times New Roman" w:hAnsi="Arial" w:cs="Arial"/>
+          <w:sz w:val="21"/>
+          <w:szCs w:val="21"/>
+        </w:rPr>
+      </w:pPr>
+      <w:r>
+        <w:rPr>
+          <w:rFonts w:ascii="Consolas" w:eastAsia="Times New Roman" w:hAnsi="Consolas" w:cs="Courier New"/>
+          <w:sz w:val="20"/>
+          <w:szCs w:val="20"/>
+          <w:bdr w:val="none" w:sz="0" w:space="0" w:color="auto" w:frame="1"/>
+          <w:shd w:val="clear" w:color="auto" w:fill="F4F4F4"/>
+        </w:rPr>
+        <w:t>param_3</w:t>
+      </w:r>
+      <w:r>
+        <w:rPr>
+          <w:rFonts w:ascii="Arial" w:eastAsia="Times New Roman" w:hAnsi="Arial" w:cs="Arial"/>
+          <w:sz w:val="21"/>
+          <w:szCs w:val="21"/>
+        </w:rPr>
+        <w:t> - Optional parameter from Avito's ad model.</w:t>
+      </w:r>
+    </w:p>
+    <w:p>
+      <w:pPr>
+        <w:numPr>
+          <w:ilvl w:val="1"/>
+          <w:numId w:val="2"/>
+        </w:numPr>
+        <w:shd w:val="clear" w:color="auto" w:fill="FFFFFF"/>
+        <w:spacing w:after="0" w:line="240" w:lineRule="auto"/>
+        <w:ind w:left="180"/>
+        <w:textAlignment w:val="baseline"/>
+        <w:rPr>
+          <w:rFonts w:ascii="Arial" w:eastAsia="Times New Roman" w:hAnsi="Arial" w:cs="Arial"/>
+          <w:sz w:val="21"/>
+          <w:szCs w:val="21"/>
+        </w:rPr>
+      </w:pPr>
+      <w:r>
+        <w:rPr>
+          <w:rFonts w:ascii="Consolas" w:eastAsia="Times New Roman" w:hAnsi="Consolas" w:cs="Courier New"/>
+          <w:sz w:val="20"/>
+          <w:szCs w:val="20"/>
+          <w:bdr w:val="none" w:sz="0" w:space="0" w:color="auto" w:frame="1"/>
+          <w:shd w:val="clear" w:color="auto" w:fill="F4F4F4"/>
+        </w:rPr>
+        <w:t>title</w:t>
+      </w:r>
+      <w:r>
+        <w:rPr>
+          <w:rFonts w:ascii="Arial" w:eastAsia="Times New Roman" w:hAnsi="Arial" w:cs="Arial"/>
+          <w:sz w:val="21"/>
+          <w:szCs w:val="21"/>
+        </w:rPr>
+        <w:t> - Ad title.</w:t>
+      </w:r>
+    </w:p>
+    <w:p>
+      <w:pPr>
+        <w:numPr>
+          <w:ilvl w:val="1"/>
+          <w:numId w:val="2"/>
+        </w:numPr>
+        <w:shd w:val="clear" w:color="auto" w:fill="FFFFFF"/>
+        <w:spacing w:after="0" w:line="240" w:lineRule="auto"/>
+        <w:ind w:left="180"/>
+        <w:textAlignment w:val="baseline"/>
+        <w:rPr>
+          <w:rFonts w:ascii="Arial" w:eastAsia="Times New Roman" w:hAnsi="Arial" w:cs="Arial"/>
+          <w:sz w:val="21"/>
+          <w:szCs w:val="21"/>
+        </w:rPr>
+      </w:pPr>
+      <w:r>
+        <w:rPr>
+          <w:rFonts w:ascii="Consolas" w:eastAsia="Times New Roman" w:hAnsi="Consolas" w:cs="Courier New"/>
+          <w:sz w:val="20"/>
+          <w:szCs w:val="20"/>
+          <w:bdr w:val="none" w:sz="0" w:space="0" w:color="auto" w:frame="1"/>
+          <w:shd w:val="clear" w:color="auto" w:fill="F4F4F4"/>
+        </w:rPr>
+        <w:t>description</w:t>
+      </w:r>
+      <w:r>
+        <w:rPr>
+          <w:rFonts w:ascii="Arial" w:eastAsia="Times New Roman" w:hAnsi="Arial" w:cs="Arial"/>
+          <w:sz w:val="21"/>
+          <w:szCs w:val="21"/>
+        </w:rPr>
+        <w:t> - Ad description.</w:t>
+      </w:r>
+    </w:p>
+    <w:p>
+      <w:pPr>
+        <w:numPr>
+          <w:ilvl w:val="1"/>
+          <w:numId w:val="2"/>
+        </w:numPr>
+        <w:shd w:val="clear" w:color="auto" w:fill="FFFFFF"/>
+        <w:spacing w:after="0" w:line="240" w:lineRule="auto"/>
+        <w:ind w:left="180"/>
+        <w:textAlignment w:val="baseline"/>
+        <w:rPr>
+          <w:rFonts w:ascii="Arial" w:eastAsia="Times New Roman" w:hAnsi="Arial" w:cs="Arial"/>
+          <w:sz w:val="21"/>
+          <w:szCs w:val="21"/>
+        </w:rPr>
+      </w:pPr>
+      <w:r>
+        <w:rPr>
+          <w:rFonts w:ascii="Consolas" w:eastAsia="Times New Roman" w:hAnsi="Consolas" w:cs="Courier New"/>
+          <w:sz w:val="20"/>
+          <w:szCs w:val="20"/>
+          <w:bdr w:val="none" w:sz="0" w:space="0" w:color="auto" w:frame="1"/>
+          <w:shd w:val="clear" w:color="auto" w:fill="F4F4F4"/>
+        </w:rPr>
+        <w:t>price</w:t>
+      </w:r>
+      <w:r>
+        <w:rPr>
+          <w:rFonts w:ascii="Arial" w:eastAsia="Times New Roman" w:hAnsi="Arial" w:cs="Arial"/>
+          <w:sz w:val="21"/>
+          <w:szCs w:val="21"/>
+        </w:rPr>
+        <w:t> - Ad price.</w:t>
+      </w:r>
+    </w:p>
+    <w:p>
+      <w:pPr>
+        <w:numPr>
+          <w:ilvl w:val="1"/>
+          <w:numId w:val="2"/>
+        </w:numPr>
+        <w:shd w:val="clear" w:color="auto" w:fill="FFFFFF"/>
+        <w:spacing w:after="0" w:line="240" w:lineRule="auto"/>
+        <w:ind w:left="180"/>
+        <w:textAlignment w:val="baseline"/>
+        <w:rPr>
+          <w:rFonts w:ascii="Arial" w:eastAsia="Times New Roman" w:hAnsi="Arial" w:cs="Arial"/>
+          <w:sz w:val="21"/>
+          <w:szCs w:val="21"/>
+        </w:rPr>
+      </w:pPr>
+      <w:r>
+        <w:rPr>
+          <w:rFonts w:ascii="Consolas" w:eastAsia="Times New Roman" w:hAnsi="Consolas" w:cs="Courier New"/>
+          <w:sz w:val="20"/>
+          <w:szCs w:val="20"/>
+          <w:bdr w:val="none" w:sz="0" w:space="0" w:color="auto" w:frame="1"/>
+          <w:shd w:val="clear" w:color="auto" w:fill="F4F4F4"/>
+        </w:rPr>
+        <w:t>item_seq_number</w:t>
+      </w:r>
+      <w:r>
+        <w:rPr>
+          <w:rFonts w:ascii="Arial" w:eastAsia="Times New Roman" w:hAnsi="Arial" w:cs="Arial"/>
+          <w:sz w:val="21"/>
+          <w:szCs w:val="21"/>
+        </w:rPr>
+        <w:t> - Ad sequential number for user.</w:t>
+      </w:r>
+    </w:p>
+    <w:p>
+      <w:pPr>
+        <w:numPr>
+          <w:ilvl w:val="1"/>
+          <w:numId w:val="2"/>
+        </w:numPr>
+        <w:shd w:val="clear" w:color="auto" w:fill="FFFFFF"/>
+        <w:spacing w:after="0" w:line="240" w:lineRule="auto"/>
+        <w:ind w:left="180"/>
+        <w:textAlignment w:val="baseline"/>
+        <w:rPr>
+          <w:rFonts w:ascii="Arial" w:eastAsia="Times New Roman" w:hAnsi="Arial" w:cs="Arial"/>
+          <w:sz w:val="21"/>
+          <w:szCs w:val="21"/>
+        </w:rPr>
+      </w:pPr>
+      <w:r>
+        <w:rPr>
+          <w:rFonts w:ascii="Consolas" w:eastAsia="Times New Roman" w:hAnsi="Consolas" w:cs="Courier New"/>
+          <w:sz w:val="20"/>
+          <w:szCs w:val="20"/>
+          <w:bdr w:val="none" w:sz="0" w:space="0" w:color="auto" w:frame="1"/>
+          <w:shd w:val="clear" w:color="auto" w:fill="F4F4F4"/>
+        </w:rPr>
+        <w:t>activation_date</w:t>
+      </w:r>
+      <w:r>
+        <w:rPr>
+          <w:rFonts w:ascii="Arial" w:eastAsia="Times New Roman" w:hAnsi="Arial" w:cs="Arial"/>
+          <w:sz w:val="21"/>
+          <w:szCs w:val="21"/>
+        </w:rPr>
+        <w:t>- Date ad was placed.</w:t>
+      </w:r>
+    </w:p>
+    <w:p>
+      <w:pPr>
+        <w:numPr>
+          <w:ilvl w:val="1"/>
+          <w:numId w:val="2"/>
+        </w:numPr>
+        <w:shd w:val="clear" w:color="auto" w:fill="FFFFFF"/>
+        <w:spacing w:after="0" w:line="240" w:lineRule="auto"/>
+        <w:ind w:left="180"/>
+        <w:textAlignment w:val="baseline"/>
+        <w:rPr>
+          <w:rFonts w:ascii="Arial" w:eastAsia="Times New Roman" w:hAnsi="Arial" w:cs="Arial"/>
+          <w:sz w:val="21"/>
+          <w:szCs w:val="21"/>
+        </w:rPr>
+      </w:pPr>
+      <w:r>
+        <w:rPr>
+          <w:rFonts w:ascii="Consolas" w:eastAsia="Times New Roman" w:hAnsi="Consolas" w:cs="Courier New"/>
+          <w:sz w:val="20"/>
+          <w:szCs w:val="20"/>
+          <w:bdr w:val="none" w:sz="0" w:space="0" w:color="auto" w:frame="1"/>
+          <w:shd w:val="clear" w:color="auto" w:fill="F4F4F4"/>
+        </w:rPr>
+        <w:t>user_type</w:t>
+      </w:r>
+      <w:r>
+        <w:rPr>
+          <w:rFonts w:ascii="Arial" w:eastAsia="Times New Roman" w:hAnsi="Arial" w:cs="Arial"/>
+          <w:sz w:val="21"/>
+          <w:szCs w:val="21"/>
+        </w:rPr>
+        <w:t> - User type.</w:t>
+      </w:r>
+    </w:p>
+    <w:p>
+      <w:pPr>
+        <w:numPr>
+          <w:ilvl w:val="1"/>
+          <w:numId w:val="2"/>
+        </w:numPr>
+        <w:shd w:val="clear" w:color="auto" w:fill="FFFFFF"/>
+        <w:spacing w:after="0" w:line="240" w:lineRule="auto"/>
+        <w:ind w:left="180"/>
+        <w:textAlignment w:val="baseline"/>
+        <w:rPr>
+          <w:rFonts w:ascii="Arial" w:eastAsia="Times New Roman" w:hAnsi="Arial" w:cs="Arial"/>
+          <w:sz w:val="21"/>
+          <w:szCs w:val="21"/>
+        </w:rPr>
+      </w:pPr>
+      <w:r>
+        <w:rPr>
+          <w:rFonts w:ascii="Consolas" w:eastAsia="Times New Roman" w:hAnsi="Consolas" w:cs="Courier New"/>
+          <w:sz w:val="20"/>
+          <w:szCs w:val="20"/>
+          <w:bdr w:val="none" w:sz="0" w:space="0" w:color="auto" w:frame="1"/>
+          <w:shd w:val="clear" w:color="auto" w:fill="F4F4F4"/>
+        </w:rPr>
+        <w:t>image</w:t>
+      </w:r>
+      <w:r>
+        <w:rPr>
+          <w:rFonts w:ascii="Arial" w:eastAsia="Times New Roman" w:hAnsi="Arial" w:cs="Arial"/>
+          <w:sz w:val="21"/>
+          <w:szCs w:val="21"/>
+        </w:rPr>
+        <w:t> - Id code of image. Ties to a jpg file in train_jpg. Not every ad has an image.</w:t>
+      </w:r>
+    </w:p>
+    <w:p>
+      <w:pPr>
+        <w:numPr>
+          <w:ilvl w:val="1"/>
+          <w:numId w:val="2"/>
+        </w:numPr>
+        <w:shd w:val="clear" w:color="auto" w:fill="FFFFFF"/>
+        <w:spacing w:after="0" w:line="240" w:lineRule="auto"/>
+        <w:ind w:left="180"/>
+        <w:textAlignment w:val="baseline"/>
+        <w:rPr>
+          <w:rFonts w:ascii="Arial" w:eastAsia="Times New Roman" w:hAnsi="Arial" w:cs="Arial"/>
+          <w:sz w:val="21"/>
+          <w:szCs w:val="21"/>
+        </w:rPr>
+      </w:pPr>
+      <w:r>
+        <w:rPr>
+          <w:rFonts w:ascii="Consolas" w:eastAsia="Times New Roman" w:hAnsi="Consolas" w:cs="Courier New"/>
+          <w:sz w:val="20"/>
+          <w:szCs w:val="20"/>
+          <w:bdr w:val="none" w:sz="0" w:space="0" w:color="auto" w:frame="1"/>
+          <w:shd w:val="clear" w:color="auto" w:fill="F4F4F4"/>
+        </w:rPr>
+        <w:t>image_top_1</w:t>
+      </w:r>
+      <w:r>
+        <w:rPr>
+          <w:rFonts w:ascii="Arial" w:eastAsia="Times New Roman" w:hAnsi="Arial" w:cs="Arial"/>
+          <w:sz w:val="21"/>
+          <w:szCs w:val="21"/>
+        </w:rPr>
+        <w:t> - Avito's classification code for the image.</w:t>
+      </w:r>
+    </w:p>
+    <w:p>
+      <w:pPr>
+        <w:numPr>
+          <w:ilvl w:val="1"/>
+          <w:numId w:val="2"/>
+        </w:numPr>
+        <w:shd w:val="clear" w:color="auto" w:fill="FFFFFF"/>
+        <w:spacing w:after="0" w:line="240" w:lineRule="auto"/>
+        <w:ind w:left="180"/>
+        <w:textAlignment w:val="baseline"/>
+        <w:rPr>
+          <w:rFonts w:ascii="Arial" w:eastAsia="Times New Roman" w:hAnsi="Arial" w:cs="Arial"/>
+          <w:sz w:val="21"/>
+          <w:szCs w:val="21"/>
+        </w:rPr>
+      </w:pPr>
+      <w:r>
+        <w:rPr>
+          <w:rFonts w:ascii="Consolas" w:eastAsia="Times New Roman" w:hAnsi="Consolas" w:cs="Courier New"/>
+          <w:sz w:val="20"/>
+          <w:szCs w:val="20"/>
+          <w:bdr w:val="none" w:sz="0" w:space="0" w:color="auto" w:frame="1"/>
+          <w:shd w:val="clear" w:color="auto" w:fill="F4F4F4"/>
+        </w:rPr>
+        <w:t>deal_probability</w:t>
+      </w:r>
+      <w:r>
+        <w:rPr>
+          <w:rFonts w:ascii="Arial" w:eastAsia="Times New Roman" w:hAnsi="Arial" w:cs="Arial"/>
+          <w:sz w:val="21"/>
+          <w:szCs w:val="21"/>
+        </w:rPr>
+        <w:t> - </w:t>
+      </w:r>
+      <w:r>
+        <w:rPr>
+          <w:rFonts w:ascii="inherit" w:eastAsia="Times New Roman" w:hAnsi="inherit" w:cs="Arial"/>
+          <w:sz w:val="21"/>
+          <w:szCs w:val="21"/>
+          <w:bdr w:val="none" w:sz="0" w:space="0" w:color="auto" w:frame="1"/>
+        </w:rPr>
+        <w:t>The target variable</w:t>
+      </w:r>
+      <w:r>
+        <w:rPr>
+          <w:rFonts w:ascii="Arial" w:eastAsia="Times New Roman" w:hAnsi="Arial" w:cs="Arial"/>
+          <w:sz w:val="21"/>
+          <w:szCs w:val="21"/>
+        </w:rPr>
+        <w:t>. This is the likelihood that an ad actually sold something. It's not possible to verify every transaction with certainty, so this column's value can be any float from zero to one.</w:t>
+      </w:r>
+    </w:p>
+    <w:p>
+      <w:pPr>
+        <w:numPr>
+          <w:ilvl w:val="0"/>
+          <w:numId w:val="2"/>
+        </w:numPr>
+        <w:shd w:val="clear" w:color="auto" w:fill="FFFFFF"/>
+        <w:spacing w:after="0" w:line="240" w:lineRule="auto"/>
+        <w:ind w:left="0"/>
+        <w:textAlignment w:val="baseline"/>
+        <w:rPr>
+          <w:rFonts w:ascii="Arial" w:eastAsia="Times New Roman" w:hAnsi="Arial" w:cs="Arial"/>
+          <w:sz w:val="21"/>
+          <w:szCs w:val="21"/>
+        </w:rPr>
+      </w:pPr>
+      <w:r>
+        <w:rPr>
+          <w:rFonts w:ascii="inherit" w:eastAsia="Times New Roman" w:hAnsi="inherit" w:cs="Arial"/>
+          <w:sz w:val="21"/>
+          <w:szCs w:val="21"/>
+          <w:bdr w:val="none" w:sz="0" w:space="0" w:color="auto" w:frame="1"/>
+        </w:rPr>
+        <w:t>test.csv</w:t>
+      </w:r>
+      <w:r>
+        <w:rPr>
+          <w:rFonts w:ascii="Arial" w:eastAsia="Times New Roman" w:hAnsi="Arial" w:cs="Arial"/>
+          <w:sz w:val="21"/>
+          <w:szCs w:val="21"/>
+        </w:rPr>
+        <w:t> - Test data. Same schema as the train data, minus deal_probability.</w:t>
+      </w:r>
+    </w:p>
+    <w:p>
+      <w:pPr>
+        <w:numPr>
+          <w:ilvl w:val="0"/>
+          <w:numId w:val="2"/>
+        </w:numPr>
+        <w:shd w:val="clear" w:color="auto" w:fill="FFFFFF"/>
+        <w:spacing w:after="0" w:line="240" w:lineRule="auto"/>
+        <w:ind w:left="0"/>
+        <w:textAlignment w:val="baseline"/>
+        <w:rPr>
+          <w:rFonts w:ascii="Arial" w:eastAsia="Times New Roman" w:hAnsi="Arial" w:cs="Arial"/>
+          <w:sz w:val="21"/>
+          <w:szCs w:val="21"/>
+        </w:rPr>
+      </w:pPr>
+      <w:r>
+        <w:rPr>
+          <w:rFonts w:ascii="inherit" w:eastAsia="Times New Roman" w:hAnsi="inherit" w:cs="Arial"/>
+          <w:sz w:val="21"/>
+          <w:szCs w:val="21"/>
+          <w:bdr w:val="none" w:sz="0" w:space="0" w:color="auto" w:frame="1"/>
+        </w:rPr>
+        <w:t>train_active.csv</w:t>
+      </w:r>
+      <w:r>
+        <w:rPr>
+          <w:rFonts w:ascii="Arial" w:eastAsia="Times New Roman" w:hAnsi="Arial" w:cs="Arial"/>
+          <w:sz w:val="21"/>
+          <w:szCs w:val="21"/>
+        </w:rPr>
+        <w:t> - Supplemental data from ads that were displayed during the same period as train.csv. Same schema as the train data minus deal_probability, image, and image_top_1.</w:t>
+      </w:r>
+    </w:p>
+    <w:p>
+      <w:pPr>
+        <w:numPr>
+          <w:ilvl w:val="0"/>
+          <w:numId w:val="2"/>
+        </w:numPr>
+        <w:shd w:val="clear" w:color="auto" w:fill="FFFFFF"/>
+        <w:spacing w:after="0" w:line="240" w:lineRule="auto"/>
+        <w:ind w:left="0"/>
+        <w:textAlignment w:val="baseline"/>
+        <w:rPr>
+          <w:rFonts w:ascii="Arial" w:eastAsia="Times New Roman" w:hAnsi="Arial" w:cs="Arial"/>
+          <w:sz w:val="21"/>
+          <w:szCs w:val="21"/>
+        </w:rPr>
+      </w:pPr>
+      <w:r>
+        <w:rPr>
+          <w:rFonts w:ascii="inherit" w:eastAsia="Times New Roman" w:hAnsi="inherit" w:cs="Arial"/>
+          <w:sz w:val="21"/>
+          <w:szCs w:val="21"/>
+          <w:bdr w:val="none" w:sz="0" w:space="0" w:color="auto" w:frame="1"/>
+        </w:rPr>
+        <w:t>test_active.csv</w:t>
+      </w:r>
+      <w:r>
+        <w:rPr>
+          <w:rFonts w:ascii="Arial" w:eastAsia="Times New Roman" w:hAnsi="Arial" w:cs="Arial"/>
+          <w:sz w:val="21"/>
+          <w:szCs w:val="21"/>
+        </w:rPr>
+        <w:t> - Supplemental data from ads that were displayed during the same period as test.csv. Same schema as the train data minus deal_probability, image, and image_top_1.</w:t>
+      </w:r>
+    </w:p>
+    <w:p>
+      <w:pPr>
+        <w:numPr>
+          <w:ilvl w:val="0"/>
+          <w:numId w:val="2"/>
+        </w:numPr>
+        <w:shd w:val="clear" w:color="auto" w:fill="FFFFFF"/>
+        <w:spacing w:after="0" w:line="240" w:lineRule="auto"/>
+        <w:ind w:left="0"/>
+        <w:textAlignment w:val="baseline"/>
+        <w:rPr>
+          <w:rFonts w:ascii="Arial" w:eastAsia="Times New Roman" w:hAnsi="Arial" w:cs="Arial"/>
+          <w:sz w:val="21"/>
+          <w:szCs w:val="21"/>
+        </w:rPr>
+      </w:pPr>
+      <w:r>
+        <w:rPr>
+          <w:rFonts w:ascii="inherit" w:eastAsia="Times New Roman" w:hAnsi="inherit" w:cs="Arial"/>
+          <w:sz w:val="21"/>
+          <w:szCs w:val="21"/>
+          <w:bdr w:val="none" w:sz="0" w:space="0" w:color="auto" w:frame="1"/>
+        </w:rPr>
+        <w:t>periods_train.csv</w:t>
+      </w:r>
+      <w:r>
+        <w:rPr>
+          <w:rFonts w:ascii="Arial" w:eastAsia="Times New Roman" w:hAnsi="Arial" w:cs="Arial"/>
+          <w:sz w:val="21"/>
+          <w:szCs w:val="21"/>
+        </w:rPr>
+        <w:t> - Supplemental data showing the dates when the ads from train_active.csv were activated and when they where displayed.</w:t>
+      </w:r>
+    </w:p>
+    <w:p>
+      <w:pPr>
+        <w:numPr>
+          <w:ilvl w:val="1"/>
+          <w:numId w:val="2"/>
+        </w:numPr>
+        <w:shd w:val="clear" w:color="auto" w:fill="FFFFFF"/>
+        <w:spacing w:after="0" w:line="240" w:lineRule="auto"/>
+        <w:ind w:left="180"/>
+        <w:textAlignment w:val="baseline"/>
+        <w:rPr>
+          <w:rFonts w:ascii="Arial" w:eastAsia="Times New Roman" w:hAnsi="Arial" w:cs="Arial"/>
+          <w:sz w:val="21"/>
+          <w:szCs w:val="21"/>
+        </w:rPr>
+      </w:pPr>
+      <w:r>
+        <w:rPr>
+          <w:rFonts w:ascii="Consolas" w:eastAsia="Times New Roman" w:hAnsi="Consolas" w:cs="Courier New"/>
+          <w:sz w:val="20"/>
+          <w:szCs w:val="20"/>
+          <w:bdr w:val="none" w:sz="0" w:space="0" w:color="auto" w:frame="1"/>
+          <w:shd w:val="clear" w:color="auto" w:fill="F4F4F4"/>
+        </w:rPr>
+        <w:t>item_id</w:t>
+      </w:r>
+      <w:r>
+        <w:rPr>
+          <w:rFonts w:ascii="Arial" w:eastAsia="Times New Roman" w:hAnsi="Arial" w:cs="Arial"/>
+          <w:sz w:val="21"/>
+          <w:szCs w:val="21"/>
+        </w:rPr>
+        <w:t> - Ad id. Maps to an id in train_active.csv. IDs may show up multiple times in this file if the ad was renewed.</w:t>
+      </w:r>
+    </w:p>
+    <w:p>
+      <w:pPr>
+        <w:numPr>
+          <w:ilvl w:val="1"/>
+          <w:numId w:val="2"/>
+        </w:numPr>
+        <w:shd w:val="clear" w:color="auto" w:fill="FFFFFF"/>
+        <w:spacing w:after="0" w:line="240" w:lineRule="auto"/>
+        <w:ind w:left="180"/>
+        <w:textAlignment w:val="baseline"/>
+        <w:rPr>
+          <w:rFonts w:ascii="Arial" w:eastAsia="Times New Roman" w:hAnsi="Arial" w:cs="Arial"/>
+          <w:sz w:val="21"/>
+          <w:szCs w:val="21"/>
+        </w:rPr>
+      </w:pPr>
+      <w:r>
+        <w:rPr>
+          <w:rFonts w:ascii="Consolas" w:eastAsia="Times New Roman" w:hAnsi="Consolas" w:cs="Courier New"/>
+          <w:sz w:val="20"/>
+          <w:szCs w:val="20"/>
+          <w:bdr w:val="none" w:sz="0" w:space="0" w:color="auto" w:frame="1"/>
+          <w:shd w:val="clear" w:color="auto" w:fill="F4F4F4"/>
+        </w:rPr>
+        <w:t>activation_date</w:t>
+      </w:r>
+      <w:r>
+        <w:rPr>
+          <w:rFonts w:ascii="Arial" w:eastAsia="Times New Roman" w:hAnsi="Arial" w:cs="Arial"/>
+          <w:sz w:val="21"/>
+          <w:szCs w:val="21"/>
+        </w:rPr>
+        <w:t> - Date the ad was placed.</w:t>
+      </w:r>
+    </w:p>
+    <w:p>
+      <w:pPr>
+        <w:numPr>
+          <w:ilvl w:val="1"/>
+          <w:numId w:val="2"/>
+        </w:numPr>
+        <w:shd w:val="clear" w:color="auto" w:fill="FFFFFF"/>
+        <w:spacing w:after="0" w:line="240" w:lineRule="auto"/>
+        <w:ind w:left="180"/>
+        <w:textAlignment w:val="baseline"/>
+        <w:rPr>
+          <w:rFonts w:ascii="Arial" w:eastAsia="Times New Roman" w:hAnsi="Arial" w:cs="Arial"/>
+          <w:sz w:val="21"/>
+          <w:szCs w:val="21"/>
+        </w:rPr>
+      </w:pPr>
+      <w:r>
+        <w:rPr>
+          <w:rFonts w:ascii="Consolas" w:eastAsia="Times New Roman" w:hAnsi="Consolas" w:cs="Courier New"/>
+          <w:sz w:val="20"/>
+          <w:szCs w:val="20"/>
+          <w:bdr w:val="none" w:sz="0" w:space="0" w:color="auto" w:frame="1"/>
+          <w:shd w:val="clear" w:color="auto" w:fill="F4F4F4"/>
+        </w:rPr>
+        <w:t>date_from</w:t>
+      </w:r>
+      <w:r>
+        <w:rPr>
+          <w:rFonts w:ascii="Arial" w:eastAsia="Times New Roman" w:hAnsi="Arial" w:cs="Arial"/>
+          <w:sz w:val="21"/>
+          <w:szCs w:val="21"/>
+        </w:rPr>
+        <w:t> - First day the ad was displayed.</w:t>
+      </w:r>
+    </w:p>
+    <w:p>
+      <w:pPr>
+        <w:numPr>
+          <w:ilvl w:val="1"/>
+          <w:numId w:val="2"/>
+        </w:numPr>
+        <w:shd w:val="clear" w:color="auto" w:fill="FFFFFF"/>
+        <w:spacing w:after="0" w:line="240" w:lineRule="auto"/>
+        <w:ind w:left="180"/>
+        <w:textAlignment w:val="baseline"/>
+        <w:rPr>
+          <w:rFonts w:ascii="Arial" w:eastAsia="Times New Roman" w:hAnsi="Arial" w:cs="Arial"/>
+          <w:sz w:val="21"/>
+          <w:szCs w:val="21"/>
+        </w:rPr>
+      </w:pPr>
+      <w:r>
+        <w:rPr>
+          <w:rFonts w:ascii="Consolas" w:eastAsia="Times New Roman" w:hAnsi="Consolas" w:cs="Courier New"/>
+          <w:sz w:val="20"/>
+          <w:szCs w:val="20"/>
+          <w:bdr w:val="none" w:sz="0" w:space="0" w:color="auto" w:frame="1"/>
+          <w:shd w:val="clear" w:color="auto" w:fill="F4F4F4"/>
+        </w:rPr>
+        <w:t>date_to</w:t>
+      </w:r>
+      <w:r>
+        <w:rPr>
+          <w:rFonts w:ascii="Arial" w:eastAsia="Times New Roman" w:hAnsi="Arial" w:cs="Arial"/>
+          <w:sz w:val="21"/>
+          <w:szCs w:val="21"/>
+        </w:rPr>
+        <w:t> - Last day the ad was displayed.</w:t>
+      </w:r>
+    </w:p>
+    <w:p>
+      <w:pPr>
+        <w:numPr>
+          <w:ilvl w:val="0"/>
+          <w:numId w:val="2"/>
+        </w:numPr>
+        <w:shd w:val="clear" w:color="auto" w:fill="FFFFFF"/>
+        <w:spacing w:after="0" w:line="240" w:lineRule="auto"/>
+        <w:ind w:left="0"/>
+        <w:textAlignment w:val="baseline"/>
+        <w:rPr>
+          <w:rFonts w:ascii="Arial" w:eastAsia="Times New Roman" w:hAnsi="Arial" w:cs="Arial"/>
+          <w:sz w:val="21"/>
+          <w:szCs w:val="21"/>
+        </w:rPr>
+      </w:pPr>
+      <w:r>
+        <w:rPr>
+          <w:rFonts w:ascii="inherit" w:eastAsia="Times New Roman" w:hAnsi="inherit" w:cs="Arial"/>
+          <w:sz w:val="21"/>
+          <w:szCs w:val="21"/>
+          <w:bdr w:val="none" w:sz="0" w:space="0" w:color="auto" w:frame="1"/>
+        </w:rPr>
+        <w:t>periods_test.csv</w:t>
+      </w:r>
+      <w:r>
+        <w:rPr>
+          <w:rFonts w:ascii="Arial" w:eastAsia="Times New Roman" w:hAnsi="Arial" w:cs="Arial"/>
+          <w:sz w:val="21"/>
+          <w:szCs w:val="21"/>
+        </w:rPr>
+        <w:t> - Supplemental data showing the dates when the ads from test_active.csv were activated and when they where displayed. Same schema as periods_train.csv, except that the item ids map to an ad in test_active.csv.</w:t>
+      </w:r>
+    </w:p>
+    <w:p>
+      <w:pPr>
+        <w:numPr>
+          <w:ilvl w:val="0"/>
+          <w:numId w:val="2"/>
+        </w:numPr>
+        <w:shd w:val="clear" w:color="auto" w:fill="FFFFFF"/>
+        <w:spacing w:after="0" w:line="240" w:lineRule="auto"/>
+        <w:ind w:left="0"/>
+        <w:textAlignment w:val="baseline"/>
+        <w:rPr>
+          <w:rFonts w:ascii="Arial" w:eastAsia="Times New Roman" w:hAnsi="Arial" w:cs="Arial"/>
+          <w:sz w:val="21"/>
+          <w:szCs w:val="21"/>
+        </w:rPr>
+      </w:pPr>
+      <w:r>
+        <w:rPr>
+          <w:rFonts w:ascii="inherit" w:eastAsia="Times New Roman" w:hAnsi="inherit" w:cs="Arial"/>
+          <w:sz w:val="21"/>
+          <w:szCs w:val="21"/>
+          <w:bdr w:val="none" w:sz="0" w:space="0" w:color="auto" w:frame="1"/>
+        </w:rPr>
+        <w:t>train_jpg.zip</w:t>
+      </w:r>
+      <w:r>
+        <w:rPr>
+          <w:rFonts w:ascii="Arial" w:eastAsia="Times New Roman" w:hAnsi="Arial" w:cs="Arial"/>
+          <w:sz w:val="21"/>
+          <w:szCs w:val="21"/>
+        </w:rPr>
+        <w:t> - Images from the ads in train.csv.</w:t>
+      </w:r>
+    </w:p>
+    <w:p>
+      <w:pPr>
+        <w:numPr>
+          <w:ilvl w:val="0"/>
+          <w:numId w:val="2"/>
+        </w:numPr>
+        <w:shd w:val="clear" w:color="auto" w:fill="FFFFFF"/>
+        <w:spacing w:after="0" w:line="240" w:lineRule="auto"/>
+        <w:ind w:left="0"/>
+        <w:textAlignment w:val="baseline"/>
+        <w:rPr>
+          <w:rFonts w:ascii="Arial" w:eastAsia="Times New Roman" w:hAnsi="Arial" w:cs="Arial"/>
+          <w:sz w:val="21"/>
+          <w:szCs w:val="21"/>
+        </w:rPr>
+      </w:pPr>
+      <w:r>
+        <w:rPr>
+          <w:rFonts w:ascii="inherit" w:eastAsia="Times New Roman" w:hAnsi="inherit" w:cs="Arial"/>
+          <w:sz w:val="21"/>
+          <w:szCs w:val="21"/>
+          <w:bdr w:val="none" w:sz="0" w:space="0" w:color="auto" w:frame="1"/>
+        </w:rPr>
+        <w:t>test_jpg.zip</w:t>
+      </w:r>
+      <w:r>
+        <w:rPr>
+          <w:rFonts w:ascii="Arial" w:eastAsia="Times New Roman" w:hAnsi="Arial" w:cs="Arial"/>
+          <w:sz w:val="21"/>
+          <w:szCs w:val="21"/>
+        </w:rPr>
+        <w:t> - Images from the ads in test.csv.</w:t>
+      </w:r>
+    </w:p>
+    <w:p>
+      <w:pPr>
+        <w:numPr>
+          <w:ilvl w:val="0"/>
+          <w:numId w:val="2"/>
+        </w:numPr>
+        <w:shd w:val="clear" w:color="auto" w:fill="FFFFFF"/>
+        <w:spacing w:after="0" w:line="240" w:lineRule="auto"/>
+        <w:ind w:left="0"/>
+        <w:textAlignment w:val="baseline"/>
+        <w:rPr>
+          <w:rFonts w:ascii="Arial" w:eastAsia="Times New Roman" w:hAnsi="Arial" w:cs="Arial"/>
+          <w:sz w:val="21"/>
+          <w:szCs w:val="21"/>
+        </w:rPr>
+      </w:pPr>
+      <w:r>
+        <w:rPr>
+          <w:rFonts w:ascii="inherit" w:eastAsia="Times New Roman" w:hAnsi="inherit" w:cs="Arial"/>
+          <w:sz w:val="21"/>
+          <w:szCs w:val="21"/>
+          <w:bdr w:val="none" w:sz="0" w:space="0" w:color="auto" w:frame="1"/>
+        </w:rPr>
+        <w:t>sample_submission.csv</w:t>
+      </w:r>
+      <w:r>
+        <w:rPr>
+          <w:rFonts w:ascii="Arial" w:eastAsia="Times New Roman" w:hAnsi="Arial" w:cs="Arial"/>
+          <w:sz w:val="21"/>
+          <w:szCs w:val="21"/>
+        </w:rPr>
+        <w:t> - A sample submission in the correct format.</w:t>
       </w:r>
     </w:p>
     <w:p>
@@ -2108,6 +3033,7 @@
           <w:sz w:val="36"/>
           <w:szCs w:val="36"/>
         </w:rPr>
+        <w:lastRenderedPageBreak/>
         <w:t>Input Variable</w:t>
       </w:r>
     </w:p>
@@ -2492,7 +3418,6 @@
           <w:sz w:val="36"/>
           <w:szCs w:val="36"/>
         </w:rPr>
-        <w:lastRenderedPageBreak/>
         <w:t>Solution Statement</w:t>
       </w:r>
     </w:p>
@@ -2893,7 +3818,6 @@
           <w:sz w:val="36"/>
           <w:szCs w:val="36"/>
         </w:rPr>
-        <w:lastRenderedPageBreak/>
         <w:t>Evaluation Metrics</w:t>
       </w:r>
     </w:p>
@@ -2944,8 +3868,6 @@
           <w:szCs w:val="36"/>
         </w:rPr>
       </w:pPr>
-      <w:bookmarkStart w:id="0" w:name="_GoBack"/>
-      <w:bookmarkEnd w:id="0"/>
     </w:p>
     <w:p>
       <w:pPr>
@@ -3643,6 +4565,7 @@
           <w:sz w:val="36"/>
           <w:szCs w:val="36"/>
         </w:rPr>
+        <w:lastRenderedPageBreak/>
         <w:t>Project Design</w:t>
       </w:r>
     </w:p>
@@ -4043,6 +4966,7 @@
           <w:sz w:val="36"/>
           <w:szCs w:val="36"/>
         </w:rPr>
+        <w:lastRenderedPageBreak/>
         <w:t xml:space="preserve">References </w:t>
       </w:r>
     </w:p>
@@ -4235,8 +5159,160 @@
       </w:rPr>
     </w:lvl>
   </w:abstractNum>
+  <w:abstractNum w:abstractNumId="1" w15:restartNumberingAfterBreak="0">
+    <w:nsid w:val="506D1A3F"/>
+    <w:multiLevelType w:val="multilevel"/>
+    <w:tmpl w:val="4A1449B6"/>
+    <w:lvl w:ilvl="0">
+      <w:start w:val="1"/>
+      <w:numFmt w:val="bullet"/>
+      <w:lvlText w:val=""/>
+      <w:lvlJc w:val="left"/>
+      <w:pPr>
+        <w:tabs>
+          <w:tab w:val="num" w:pos="720"/>
+        </w:tabs>
+        <w:ind w:left="720" w:hanging="360"/>
+      </w:pPr>
+      <w:rPr>
+        <w:rFonts w:ascii="Symbol" w:hAnsi="Symbol" w:hint="default"/>
+        <w:sz w:val="20"/>
+      </w:rPr>
+    </w:lvl>
+    <w:lvl w:ilvl="1">
+      <w:start w:val="1"/>
+      <w:numFmt w:val="bullet"/>
+      <w:lvlText w:val="o"/>
+      <w:lvlJc w:val="left"/>
+      <w:pPr>
+        <w:tabs>
+          <w:tab w:val="num" w:pos="1440"/>
+        </w:tabs>
+        <w:ind w:left="1440" w:hanging="360"/>
+      </w:pPr>
+      <w:rPr>
+        <w:rFonts w:ascii="Courier New" w:hAnsi="Courier New" w:hint="default"/>
+        <w:sz w:val="20"/>
+      </w:rPr>
+    </w:lvl>
+    <w:lvl w:ilvl="2" w:tentative="1">
+      <w:start w:val="1"/>
+      <w:numFmt w:val="bullet"/>
+      <w:lvlText w:val=""/>
+      <w:lvlJc w:val="left"/>
+      <w:pPr>
+        <w:tabs>
+          <w:tab w:val="num" w:pos="2160"/>
+        </w:tabs>
+        <w:ind w:left="2160" w:hanging="360"/>
+      </w:pPr>
+      <w:rPr>
+        <w:rFonts w:ascii="Symbol" w:hAnsi="Symbol" w:hint="default"/>
+        <w:sz w:val="20"/>
+      </w:rPr>
+    </w:lvl>
+    <w:lvl w:ilvl="3" w:tentative="1">
+      <w:start w:val="1"/>
+      <w:numFmt w:val="bullet"/>
+      <w:lvlText w:val=""/>
+      <w:lvlJc w:val="left"/>
+      <w:pPr>
+        <w:tabs>
+          <w:tab w:val="num" w:pos="2880"/>
+        </w:tabs>
+        <w:ind w:left="2880" w:hanging="360"/>
+      </w:pPr>
+      <w:rPr>
+        <w:rFonts w:ascii="Symbol" w:hAnsi="Symbol" w:hint="default"/>
+        <w:sz w:val="20"/>
+      </w:rPr>
+    </w:lvl>
+    <w:lvl w:ilvl="4" w:tentative="1">
+      <w:start w:val="1"/>
+      <w:numFmt w:val="bullet"/>
+      <w:lvlText w:val=""/>
+      <w:lvlJc w:val="left"/>
+      <w:pPr>
+        <w:tabs>
+          <w:tab w:val="num" w:pos="3600"/>
+        </w:tabs>
+        <w:ind w:left="3600" w:hanging="360"/>
+      </w:pPr>
+      <w:rPr>
+        <w:rFonts w:ascii="Symbol" w:hAnsi="Symbol" w:hint="default"/>
+        <w:sz w:val="20"/>
+      </w:rPr>
+    </w:lvl>
+    <w:lvl w:ilvl="5" w:tentative="1">
+      <w:start w:val="1"/>
+      <w:numFmt w:val="bullet"/>
+      <w:lvlText w:val=""/>
+      <w:lvlJc w:val="left"/>
+      <w:pPr>
+        <w:tabs>
+          <w:tab w:val="num" w:pos="4320"/>
+        </w:tabs>
+        <w:ind w:left="4320" w:hanging="360"/>
+      </w:pPr>
+      <w:rPr>
+        <w:rFonts w:ascii="Symbol" w:hAnsi="Symbol" w:hint="default"/>
+        <w:sz w:val="20"/>
+      </w:rPr>
+    </w:lvl>
+    <w:lvl w:ilvl="6" w:tentative="1">
+      <w:start w:val="1"/>
+      <w:numFmt w:val="bullet"/>
+      <w:lvlText w:val=""/>
+      <w:lvlJc w:val="left"/>
+      <w:pPr>
+        <w:tabs>
+          <w:tab w:val="num" w:pos="5040"/>
+        </w:tabs>
+        <w:ind w:left="5040" w:hanging="360"/>
+      </w:pPr>
+      <w:rPr>
+        <w:rFonts w:ascii="Symbol" w:hAnsi="Symbol" w:hint="default"/>
+        <w:sz w:val="20"/>
+      </w:rPr>
+    </w:lvl>
+    <w:lvl w:ilvl="7" w:tentative="1">
+      <w:start w:val="1"/>
+      <w:numFmt w:val="bullet"/>
+      <w:lvlText w:val=""/>
+      <w:lvlJc w:val="left"/>
+      <w:pPr>
+        <w:tabs>
+          <w:tab w:val="num" w:pos="5760"/>
+        </w:tabs>
+        <w:ind w:left="5760" w:hanging="360"/>
+      </w:pPr>
+      <w:rPr>
+        <w:rFonts w:ascii="Symbol" w:hAnsi="Symbol" w:hint="default"/>
+        <w:sz w:val="20"/>
+      </w:rPr>
+    </w:lvl>
+    <w:lvl w:ilvl="8" w:tentative="1">
+      <w:start w:val="1"/>
+      <w:numFmt w:val="bullet"/>
+      <w:lvlText w:val=""/>
+      <w:lvlJc w:val="left"/>
+      <w:pPr>
+        <w:tabs>
+          <w:tab w:val="num" w:pos="6480"/>
+        </w:tabs>
+        <w:ind w:left="6480" w:hanging="360"/>
+      </w:pPr>
+      <w:rPr>
+        <w:rFonts w:ascii="Symbol" w:hAnsi="Symbol" w:hint="default"/>
+        <w:sz w:val="20"/>
+      </w:rPr>
+    </w:lvl>
+  </w:abstractNum>
   <w:num w:numId="1">
     <w:abstractNumId w:val="0"/>
+  </w:num>
+  <w:num w:numId="2">
+    <w:abstractNumId w:val="1"/>
   </w:num>
 </w:numbering>
 </file>
@@ -4729,6 +5805,46 @@
       <w:color w:val="808080"/>
     </w:rPr>
   </w:style>
+  <w:style w:type="character" w:styleId="Strong">
+    <w:name w:val="Strong"/>
+    <w:basedOn w:val="DefaultParagraphFont"/>
+    <w:uiPriority w:val="22"/>
+    <w:qFormat/>
+    <w:rsid w:val="00BD63C3"/>
+    <w:rPr>
+      <w:b/>
+      <w:bCs/>
+    </w:rPr>
+  </w:style>
+  <w:style w:type="character" w:styleId="HTMLCode">
+    <w:name w:val="HTML Code"/>
+    <w:basedOn w:val="DefaultParagraphFont"/>
+    <w:uiPriority w:val="99"/>
+    <w:semiHidden/>
+    <w:unhideWhenUsed/>
+    <w:rsid w:val="00BD63C3"/>
+    <w:rPr>
+      <w:rFonts w:ascii="Courier New" w:eastAsia="Times New Roman" w:hAnsi="Courier New" w:cs="Courier New"/>
+      <w:sz w:val="20"/>
+      <w:szCs w:val="20"/>
+    </w:rPr>
+  </w:style>
+  <w:style w:type="paragraph" w:styleId="NormalWeb">
+    <w:name w:val="Normal (Web)"/>
+    <w:basedOn w:val="Normal"/>
+    <w:uiPriority w:val="99"/>
+    <w:semiHidden/>
+    <w:unhideWhenUsed/>
+    <w:rsid w:val="009601C6"/>
+    <w:pPr>
+      <w:spacing w:before="100" w:beforeAutospacing="1" w:after="100" w:afterAutospacing="1" w:line="240" w:lineRule="auto"/>
+    </w:pPr>
+    <w:rPr>
+      <w:rFonts w:ascii="Times New Roman" w:eastAsia="Times New Roman" w:hAnsi="Times New Roman" w:cs="Times New Roman"/>
+      <w:sz w:val="24"/>
+      <w:szCs w:val="24"/>
+    </w:rPr>
+  </w:style>
 </w:styles>
 </file>
 
@@ -4998,7 +6114,7 @@
 </file>
 
 <file path=customXml/itemProps1.xml><?xml version="1.0" encoding="utf-8"?>
-<ds:datastoreItem xmlns:ds="http://schemas.openxmlformats.org/officeDocument/2006/customXml" ds:itemID="{2A79833E-86C7-4A4A-AA87-80FEE457D6F8}">
+<ds:datastoreItem xmlns:ds="http://schemas.openxmlformats.org/officeDocument/2006/customXml" ds:itemID="{D16CD069-A7CC-467D-B888-5BDB411E7F45}">
   <ds:schemaRefs>
     <ds:schemaRef ds:uri="http://schemas.openxmlformats.org/officeDocument/2006/bibliography"/>
   </ds:schemaRefs>

</xml_diff>